<commit_message>
xong tất cả tài liệu cá nhân
</commit_message>
<xml_diff>
--- a/documents/bike_datafeed_specification.docx
+++ b/documents/bike_datafeed_specification.docx
@@ -441,7 +441,7 @@
             </w:rPr>
             <w:fldChar w:fldCharType="separate"/>
           </w:r>
-          <w:hyperlink w:anchor="_Toc182421559" w:history="1">
+          <w:hyperlink w:anchor="_Toc184627238" w:history="1">
             <w:r>
               <w:rPr>
                 <w:rStyle w:val="Hyperlink"/>
@@ -472,7 +472,7 @@
                 <w:noProof/>
                 <w:webHidden/>
               </w:rPr>
-              <w:instrText xml:space="preserve"> PAGEREF _Toc182421559 \h </w:instrText>
+              <w:instrText xml:space="preserve"> PAGEREF _Toc184627238 \h </w:instrText>
             </w:r>
             <w:r>
               <w:rPr>
@@ -516,7 +516,7 @@
               <w14:ligatures w14:val="none"/>
             </w:rPr>
           </w:pPr>
-          <w:hyperlink w:anchor="_Toc182421560" w:history="1">
+          <w:hyperlink w:anchor="_Toc184627239" w:history="1">
             <w:r>
               <w:rPr>
                 <w:rStyle w:val="Hyperlink"/>
@@ -547,7 +547,7 @@
                 <w:noProof/>
                 <w:webHidden/>
               </w:rPr>
-              <w:instrText xml:space="preserve"> PAGEREF _Toc182421560 \h </w:instrText>
+              <w:instrText xml:space="preserve"> PAGEREF _Toc184627239 \h </w:instrText>
             </w:r>
             <w:r>
               <w:rPr>
@@ -591,7 +591,7 @@
               <w14:ligatures w14:val="none"/>
             </w:rPr>
           </w:pPr>
-          <w:hyperlink w:anchor="_Toc182421561" w:history="1">
+          <w:hyperlink w:anchor="_Toc184627240" w:history="1">
             <w:r>
               <w:rPr>
                 <w:rStyle w:val="Hyperlink"/>
@@ -622,7 +622,7 @@
                 <w:noProof/>
                 <w:webHidden/>
               </w:rPr>
-              <w:instrText xml:space="preserve"> PAGEREF _Toc182421561 \h </w:instrText>
+              <w:instrText xml:space="preserve"> PAGEREF _Toc184627240 \h </w:instrText>
             </w:r>
             <w:r>
               <w:rPr>
@@ -666,7 +666,7 @@
               <w14:ligatures w14:val="none"/>
             </w:rPr>
           </w:pPr>
-          <w:hyperlink w:anchor="_Toc182421562" w:history="1">
+          <w:hyperlink w:anchor="_Toc184627241" w:history="1">
             <w:r>
               <w:rPr>
                 <w:rStyle w:val="Hyperlink"/>
@@ -697,7 +697,7 @@
                 <w:noProof/>
                 <w:webHidden/>
               </w:rPr>
-              <w:instrText xml:space="preserve"> PAGEREF _Toc182421562 \h </w:instrText>
+              <w:instrText xml:space="preserve"> PAGEREF _Toc184627241 \h </w:instrText>
             </w:r>
             <w:r>
               <w:rPr>
@@ -742,7 +742,7 @@
               <w14:ligatures w14:val="none"/>
             </w:rPr>
           </w:pPr>
-          <w:hyperlink w:anchor="_Toc182421563" w:history="1">
+          <w:hyperlink w:anchor="_Toc184627242" w:history="1">
             <w:r>
               <w:rPr>
                 <w:rStyle w:val="Hyperlink"/>
@@ -793,7 +793,7 @@
                 <w:noProof/>
                 <w:webHidden/>
               </w:rPr>
-              <w:instrText xml:space="preserve"> PAGEREF _Toc182421563 \h </w:instrText>
+              <w:instrText xml:space="preserve"> PAGEREF _Toc184627242 \h </w:instrText>
             </w:r>
             <w:r>
               <w:rPr>
@@ -838,7 +838,7 @@
               <w14:ligatures w14:val="none"/>
             </w:rPr>
           </w:pPr>
-          <w:hyperlink w:anchor="_Toc182421564" w:history="1">
+          <w:hyperlink w:anchor="_Toc184627243" w:history="1">
             <w:r>
               <w:rPr>
                 <w:rStyle w:val="Hyperlink"/>
@@ -889,7 +889,7 @@
                 <w:noProof/>
                 <w:webHidden/>
               </w:rPr>
-              <w:instrText xml:space="preserve"> PAGEREF _Toc182421564 \h </w:instrText>
+              <w:instrText xml:space="preserve"> PAGEREF _Toc184627243 \h </w:instrText>
             </w:r>
             <w:r>
               <w:rPr>
@@ -909,7 +909,7 @@
                 <w:noProof/>
                 <w:webHidden/>
               </w:rPr>
-              <w:t>5</w:t>
+              <w:t>6</w:t>
             </w:r>
             <w:r>
               <w:rPr>
@@ -934,7 +934,7 @@
               <w14:ligatures w14:val="none"/>
             </w:rPr>
           </w:pPr>
-          <w:hyperlink w:anchor="_Toc182421565" w:history="1">
+          <w:hyperlink w:anchor="_Toc184627244" w:history="1">
             <w:r>
               <w:rPr>
                 <w:rStyle w:val="Hyperlink"/>
@@ -985,7 +985,7 @@
                 <w:noProof/>
                 <w:webHidden/>
               </w:rPr>
-              <w:instrText xml:space="preserve"> PAGEREF _Toc182421565 \h </w:instrText>
+              <w:instrText xml:space="preserve"> PAGEREF _Toc184627244 \h </w:instrText>
             </w:r>
             <w:r>
               <w:rPr>
@@ -1005,7 +1005,7 @@
                 <w:noProof/>
                 <w:webHidden/>
               </w:rPr>
-              <w:t>5</w:t>
+              <w:t>6</w:t>
             </w:r>
             <w:r>
               <w:rPr>
@@ -1030,7 +1030,7 @@
               <w14:ligatures w14:val="none"/>
             </w:rPr>
           </w:pPr>
-          <w:hyperlink w:anchor="_Toc182421566" w:history="1">
+          <w:hyperlink w:anchor="_Toc184627245" w:history="1">
             <w:r>
               <w:rPr>
                 <w:rStyle w:val="Hyperlink"/>
@@ -1081,7 +1081,7 @@
                 <w:noProof/>
                 <w:webHidden/>
               </w:rPr>
-              <w:instrText xml:space="preserve"> PAGEREF _Toc182421566 \h </w:instrText>
+              <w:instrText xml:space="preserve"> PAGEREF _Toc184627245 \h </w:instrText>
             </w:r>
             <w:r>
               <w:rPr>
@@ -1101,7 +1101,7 @@
                 <w:noProof/>
                 <w:webHidden/>
               </w:rPr>
-              <w:t>5</w:t>
+              <w:t>6</w:t>
             </w:r>
             <w:r>
               <w:rPr>
@@ -1126,7 +1126,7 @@
               <w14:ligatures w14:val="none"/>
             </w:rPr>
           </w:pPr>
-          <w:hyperlink w:anchor="_Toc182421567" w:history="1">
+          <w:hyperlink w:anchor="_Toc184627246" w:history="1">
             <w:r>
               <w:rPr>
                 <w:rStyle w:val="Hyperlink"/>
@@ -1177,7 +1177,7 @@
                 <w:noProof/>
                 <w:webHidden/>
               </w:rPr>
-              <w:instrText xml:space="preserve"> PAGEREF _Toc182421567 \h </w:instrText>
+              <w:instrText xml:space="preserve"> PAGEREF _Toc184627246 \h </w:instrText>
             </w:r>
             <w:r>
               <w:rPr>
@@ -1222,7 +1222,7 @@
               <w14:ligatures w14:val="none"/>
             </w:rPr>
           </w:pPr>
-          <w:hyperlink w:anchor="_Toc182421568" w:history="1">
+          <w:hyperlink w:anchor="_Toc184627247" w:history="1">
             <w:r>
               <w:rPr>
                 <w:rStyle w:val="Hyperlink"/>
@@ -1273,7 +1273,7 @@
                 <w:noProof/>
                 <w:webHidden/>
               </w:rPr>
-              <w:instrText xml:space="preserve"> PAGEREF _Toc182421568 \h </w:instrText>
+              <w:instrText xml:space="preserve"> PAGEREF _Toc184627247 \h </w:instrText>
             </w:r>
             <w:r>
               <w:rPr>
@@ -1293,7 +1293,7 @@
                 <w:noProof/>
                 <w:webHidden/>
               </w:rPr>
-              <w:t>6</w:t>
+              <w:t>7</w:t>
             </w:r>
             <w:r>
               <w:rPr>
@@ -1318,7 +1318,7 @@
               <w14:ligatures w14:val="none"/>
             </w:rPr>
           </w:pPr>
-          <w:hyperlink w:anchor="_Toc182421569" w:history="1">
+          <w:hyperlink w:anchor="_Toc184627248" w:history="1">
             <w:r>
               <w:rPr>
                 <w:rStyle w:val="Hyperlink"/>
@@ -1369,7 +1369,7 @@
                 <w:noProof/>
                 <w:webHidden/>
               </w:rPr>
-              <w:instrText xml:space="preserve"> PAGEREF _Toc182421569 \h </w:instrText>
+              <w:instrText xml:space="preserve"> PAGEREF _Toc184627248 \h </w:instrText>
             </w:r>
             <w:r>
               <w:rPr>
@@ -1414,7 +1414,7 @@
               <w14:ligatures w14:val="none"/>
             </w:rPr>
           </w:pPr>
-          <w:hyperlink w:anchor="_Toc182421570" w:history="1">
+          <w:hyperlink w:anchor="_Toc184627249" w:history="1">
             <w:r>
               <w:rPr>
                 <w:rStyle w:val="Hyperlink"/>
@@ -1465,7 +1465,7 @@
                 <w:noProof/>
                 <w:webHidden/>
               </w:rPr>
-              <w:instrText xml:space="preserve"> PAGEREF _Toc182421570 \h </w:instrText>
+              <w:instrText xml:space="preserve"> PAGEREF _Toc184627249 \h </w:instrText>
             </w:r>
             <w:r>
               <w:rPr>
@@ -1510,7 +1510,7 @@
               <w14:ligatures w14:val="none"/>
             </w:rPr>
           </w:pPr>
-          <w:hyperlink w:anchor="_Toc182421571" w:history="1">
+          <w:hyperlink w:anchor="_Toc184627250" w:history="1">
             <w:r>
               <w:rPr>
                 <w:rStyle w:val="Hyperlink"/>
@@ -1561,7 +1561,7 @@
                 <w:noProof/>
                 <w:webHidden/>
               </w:rPr>
-              <w:instrText xml:space="preserve"> PAGEREF _Toc182421571 \h </w:instrText>
+              <w:instrText xml:space="preserve"> PAGEREF _Toc184627250 \h </w:instrText>
             </w:r>
             <w:r>
               <w:rPr>
@@ -1581,7 +1581,7 @@
                 <w:noProof/>
                 <w:webHidden/>
               </w:rPr>
-              <w:t>8</w:t>
+              <w:t>9</w:t>
             </w:r>
             <w:r>
               <w:rPr>
@@ -1606,7 +1606,7 @@
               <w14:ligatures w14:val="none"/>
             </w:rPr>
           </w:pPr>
-          <w:hyperlink w:anchor="_Toc182421572" w:history="1">
+          <w:hyperlink w:anchor="_Toc184627251" w:history="1">
             <w:r>
               <w:rPr>
                 <w:rStyle w:val="Hyperlink"/>
@@ -1655,7 +1655,7 @@
                 <w:noProof/>
                 <w:webHidden/>
               </w:rPr>
-              <w:instrText xml:space="preserve"> PAGEREF _Toc182421572 \h </w:instrText>
+              <w:instrText xml:space="preserve"> PAGEREF _Toc184627251 \h </w:instrText>
             </w:r>
             <w:r>
               <w:rPr>
@@ -1700,7 +1700,7 @@
               <w14:ligatures w14:val="none"/>
             </w:rPr>
           </w:pPr>
-          <w:hyperlink w:anchor="_Toc182421573" w:history="1">
+          <w:hyperlink w:anchor="_Toc184627252" w:history="1">
             <w:r>
               <w:rPr>
                 <w:rStyle w:val="Hyperlink"/>
@@ -1751,7 +1751,7 @@
                 <w:noProof/>
                 <w:webHidden/>
               </w:rPr>
-              <w:instrText xml:space="preserve"> PAGEREF _Toc182421573 \h </w:instrText>
+              <w:instrText xml:space="preserve"> PAGEREF _Toc184627252 \h </w:instrText>
             </w:r>
             <w:r>
               <w:rPr>
@@ -1771,7 +1771,679 @@
                 <w:noProof/>
                 <w:webHidden/>
               </w:rPr>
-              <w:t>9</w:t>
+              <w:t>10</w:t>
+            </w:r>
+            <w:r>
+              <w:rPr>
+                <w:noProof/>
+                <w:webHidden/>
+              </w:rPr>
+              <w:fldChar w:fldCharType="end"/>
+            </w:r>
+          </w:hyperlink>
+        </w:p>
+        <w:p>
+          <w:pPr>
+            <w:pStyle w:val="TOC1"/>
+            <w:tabs>
+              <w:tab w:val="left" w:pos="660"/>
+              <w:tab w:val="right" w:leader="dot" w:pos="9016"/>
+            </w:tabs>
+            <w:rPr>
+              <w:rFonts w:eastAsiaTheme="minorEastAsia"/>
+              <w:noProof/>
+              <w:lang w:eastAsia="vi-VN"/>
+              <w14:ligatures w14:val="none"/>
+            </w:rPr>
+          </w:pPr>
+          <w:hyperlink w:anchor="_Toc184627253" w:history="1">
+            <w:r>
+              <w:rPr>
+                <w:rStyle w:val="Hyperlink"/>
+                <w:rFonts w:ascii="Arial" w:hAnsi="Arial" w:cs="Arial"/>
+                <w:b/>
+                <w:bCs/>
+                <w:noProof/>
+                <w:lang w:val="en-US"/>
+              </w:rPr>
+              <w:t>III.</w:t>
+            </w:r>
+            <w:r>
+              <w:rPr>
+                <w:rFonts w:eastAsiaTheme="minorEastAsia"/>
+                <w:noProof/>
+                <w:lang w:eastAsia="vi-VN"/>
+                <w14:ligatures w14:val="none"/>
+              </w:rPr>
+              <w:tab/>
+            </w:r>
+            <w:r>
+              <w:rPr>
+                <w:rStyle w:val="Hyperlink"/>
+                <w:rFonts w:ascii="Arial" w:hAnsi="Arial" w:cs="Arial"/>
+                <w:b/>
+                <w:bCs/>
+                <w:noProof/>
+                <w:lang w:val="en-US"/>
+              </w:rPr>
+              <w:t>Workflow</w:t>
+            </w:r>
+            <w:r>
+              <w:rPr>
+                <w:noProof/>
+                <w:webHidden/>
+              </w:rPr>
+              <w:tab/>
+            </w:r>
+            <w:r>
+              <w:rPr>
+                <w:noProof/>
+                <w:webHidden/>
+              </w:rPr>
+              <w:fldChar w:fldCharType="begin"/>
+            </w:r>
+            <w:r>
+              <w:rPr>
+                <w:noProof/>
+                <w:webHidden/>
+              </w:rPr>
+              <w:instrText xml:space="preserve"> PAGEREF _Toc184627253 \h </w:instrText>
+            </w:r>
+            <w:r>
+              <w:rPr>
+                <w:noProof/>
+                <w:webHidden/>
+              </w:rPr>
+            </w:r>
+            <w:r>
+              <w:rPr>
+                <w:noProof/>
+                <w:webHidden/>
+              </w:rPr>
+              <w:fldChar w:fldCharType="separate"/>
+            </w:r>
+            <w:r>
+              <w:rPr>
+                <w:noProof/>
+                <w:webHidden/>
+              </w:rPr>
+              <w:t>10</w:t>
+            </w:r>
+            <w:r>
+              <w:rPr>
+                <w:noProof/>
+                <w:webHidden/>
+              </w:rPr>
+              <w:fldChar w:fldCharType="end"/>
+            </w:r>
+          </w:hyperlink>
+        </w:p>
+        <w:p>
+          <w:pPr>
+            <w:pStyle w:val="TOC2"/>
+            <w:tabs>
+              <w:tab w:val="left" w:pos="660"/>
+              <w:tab w:val="right" w:leader="dot" w:pos="9016"/>
+            </w:tabs>
+            <w:rPr>
+              <w:rFonts w:eastAsiaTheme="minorEastAsia"/>
+              <w:noProof/>
+              <w:lang w:eastAsia="vi-VN"/>
+              <w14:ligatures w14:val="none"/>
+            </w:rPr>
+          </w:pPr>
+          <w:hyperlink w:anchor="_Toc184627254" w:history="1">
+            <w:r>
+              <w:rPr>
+                <w:rStyle w:val="Hyperlink"/>
+                <w:rFonts w:ascii="Arial" w:hAnsi="Arial" w:cs="Arial"/>
+                <w:b/>
+                <w:bCs/>
+                <w:noProof/>
+                <w:lang w:val="en-US"/>
+              </w:rPr>
+              <w:t>1.</w:t>
+            </w:r>
+            <w:r>
+              <w:rPr>
+                <w:rFonts w:eastAsiaTheme="minorEastAsia"/>
+                <w:noProof/>
+                <w:lang w:eastAsia="vi-VN"/>
+                <w14:ligatures w14:val="none"/>
+              </w:rPr>
+              <w:tab/>
+            </w:r>
+            <w:r>
+              <w:rPr>
+                <w:rStyle w:val="Hyperlink"/>
+                <w:rFonts w:ascii="Arial" w:hAnsi="Arial" w:cs="Arial"/>
+                <w:b/>
+                <w:bCs/>
+                <w:noProof/>
+                <w:lang w:val="en-US"/>
+              </w:rPr>
+              <w:t>Lấy dữ liệu từ web, lưu xuống database và tạo ra file</w:t>
+            </w:r>
+            <w:r>
+              <w:rPr>
+                <w:noProof/>
+                <w:webHidden/>
+              </w:rPr>
+              <w:tab/>
+            </w:r>
+            <w:r>
+              <w:rPr>
+                <w:noProof/>
+                <w:webHidden/>
+              </w:rPr>
+              <w:fldChar w:fldCharType="begin"/>
+            </w:r>
+            <w:r>
+              <w:rPr>
+                <w:noProof/>
+                <w:webHidden/>
+              </w:rPr>
+              <w:instrText xml:space="preserve"> PAGEREF _Toc184627254 \h </w:instrText>
+            </w:r>
+            <w:r>
+              <w:rPr>
+                <w:noProof/>
+                <w:webHidden/>
+              </w:rPr>
+            </w:r>
+            <w:r>
+              <w:rPr>
+                <w:noProof/>
+                <w:webHidden/>
+              </w:rPr>
+              <w:fldChar w:fldCharType="separate"/>
+            </w:r>
+            <w:r>
+              <w:rPr>
+                <w:noProof/>
+                <w:webHidden/>
+              </w:rPr>
+              <w:t>10</w:t>
+            </w:r>
+            <w:r>
+              <w:rPr>
+                <w:noProof/>
+                <w:webHidden/>
+              </w:rPr>
+              <w:fldChar w:fldCharType="end"/>
+            </w:r>
+          </w:hyperlink>
+        </w:p>
+        <w:p>
+          <w:pPr>
+            <w:pStyle w:val="TOC1"/>
+            <w:tabs>
+              <w:tab w:val="left" w:pos="660"/>
+              <w:tab w:val="right" w:leader="dot" w:pos="9016"/>
+            </w:tabs>
+            <w:rPr>
+              <w:rFonts w:eastAsiaTheme="minorEastAsia"/>
+              <w:noProof/>
+              <w:lang w:eastAsia="vi-VN"/>
+              <w14:ligatures w14:val="none"/>
+            </w:rPr>
+          </w:pPr>
+          <w:hyperlink w:anchor="_Toc184627255" w:history="1">
+            <w:r>
+              <w:rPr>
+                <w:rStyle w:val="Hyperlink"/>
+                <w:rFonts w:ascii="Arial" w:hAnsi="Arial" w:cs="Arial"/>
+                <w:b/>
+                <w:bCs/>
+                <w:noProof/>
+                <w:lang w:val="en-US"/>
+              </w:rPr>
+              <w:t>IV.</w:t>
+            </w:r>
+            <w:r>
+              <w:rPr>
+                <w:rFonts w:eastAsiaTheme="minorEastAsia"/>
+                <w:noProof/>
+                <w:lang w:eastAsia="vi-VN"/>
+                <w14:ligatures w14:val="none"/>
+              </w:rPr>
+              <w:tab/>
+            </w:r>
+            <w:r>
+              <w:rPr>
+                <w:rStyle w:val="Hyperlink"/>
+                <w:rFonts w:ascii="Arial" w:hAnsi="Arial" w:cs="Arial"/>
+                <w:b/>
+                <w:bCs/>
+                <w:noProof/>
+                <w:lang w:val="en-US"/>
+              </w:rPr>
+              <w:t>Exception handling</w:t>
+            </w:r>
+            <w:r>
+              <w:rPr>
+                <w:noProof/>
+                <w:webHidden/>
+              </w:rPr>
+              <w:tab/>
+            </w:r>
+            <w:r>
+              <w:rPr>
+                <w:noProof/>
+                <w:webHidden/>
+              </w:rPr>
+              <w:fldChar w:fldCharType="begin"/>
+            </w:r>
+            <w:r>
+              <w:rPr>
+                <w:noProof/>
+                <w:webHidden/>
+              </w:rPr>
+              <w:instrText xml:space="preserve"> PAGEREF _Toc184627255 \h </w:instrText>
+            </w:r>
+            <w:r>
+              <w:rPr>
+                <w:noProof/>
+                <w:webHidden/>
+              </w:rPr>
+            </w:r>
+            <w:r>
+              <w:rPr>
+                <w:noProof/>
+                <w:webHidden/>
+              </w:rPr>
+              <w:fldChar w:fldCharType="separate"/>
+            </w:r>
+            <w:r>
+              <w:rPr>
+                <w:noProof/>
+                <w:webHidden/>
+              </w:rPr>
+              <w:t>11</w:t>
+            </w:r>
+            <w:r>
+              <w:rPr>
+                <w:noProof/>
+                <w:webHidden/>
+              </w:rPr>
+              <w:fldChar w:fldCharType="end"/>
+            </w:r>
+          </w:hyperlink>
+        </w:p>
+        <w:p>
+          <w:pPr>
+            <w:pStyle w:val="TOC2"/>
+            <w:tabs>
+              <w:tab w:val="left" w:pos="660"/>
+              <w:tab w:val="right" w:leader="dot" w:pos="9016"/>
+            </w:tabs>
+            <w:rPr>
+              <w:rFonts w:eastAsiaTheme="minorEastAsia"/>
+              <w:noProof/>
+              <w:lang w:eastAsia="vi-VN"/>
+              <w14:ligatures w14:val="none"/>
+            </w:rPr>
+          </w:pPr>
+          <w:hyperlink w:anchor="_Toc184627256" w:history="1">
+            <w:r>
+              <w:rPr>
+                <w:rStyle w:val="Hyperlink"/>
+                <w:rFonts w:ascii="Arial" w:hAnsi="Arial" w:cs="Arial"/>
+                <w:b/>
+                <w:bCs/>
+                <w:noProof/>
+                <w:lang w:val="en-US"/>
+              </w:rPr>
+              <w:t>1.</w:t>
+            </w:r>
+            <w:r>
+              <w:rPr>
+                <w:rFonts w:eastAsiaTheme="minorEastAsia"/>
+                <w:noProof/>
+                <w:lang w:eastAsia="vi-VN"/>
+                <w14:ligatures w14:val="none"/>
+              </w:rPr>
+              <w:tab/>
+            </w:r>
+            <w:r>
+              <w:rPr>
+                <w:rStyle w:val="Hyperlink"/>
+                <w:rFonts w:ascii="Arial" w:hAnsi="Arial" w:cs="Arial"/>
+                <w:b/>
+                <w:bCs/>
+                <w:noProof/>
+                <w:lang w:val="en-US"/>
+              </w:rPr>
+              <w:t>Lỗi không truy cập được trang web</w:t>
+            </w:r>
+            <w:r>
+              <w:rPr>
+                <w:noProof/>
+                <w:webHidden/>
+              </w:rPr>
+              <w:tab/>
+            </w:r>
+            <w:r>
+              <w:rPr>
+                <w:noProof/>
+                <w:webHidden/>
+              </w:rPr>
+              <w:fldChar w:fldCharType="begin"/>
+            </w:r>
+            <w:r>
+              <w:rPr>
+                <w:noProof/>
+                <w:webHidden/>
+              </w:rPr>
+              <w:instrText xml:space="preserve"> PAGEREF _Toc184627256 \h </w:instrText>
+            </w:r>
+            <w:r>
+              <w:rPr>
+                <w:noProof/>
+                <w:webHidden/>
+              </w:rPr>
+            </w:r>
+            <w:r>
+              <w:rPr>
+                <w:noProof/>
+                <w:webHidden/>
+              </w:rPr>
+              <w:fldChar w:fldCharType="separate"/>
+            </w:r>
+            <w:r>
+              <w:rPr>
+                <w:noProof/>
+                <w:webHidden/>
+              </w:rPr>
+              <w:t>11</w:t>
+            </w:r>
+            <w:r>
+              <w:rPr>
+                <w:noProof/>
+                <w:webHidden/>
+              </w:rPr>
+              <w:fldChar w:fldCharType="end"/>
+            </w:r>
+          </w:hyperlink>
+        </w:p>
+        <w:p>
+          <w:pPr>
+            <w:pStyle w:val="TOC2"/>
+            <w:tabs>
+              <w:tab w:val="left" w:pos="660"/>
+              <w:tab w:val="right" w:leader="dot" w:pos="9016"/>
+            </w:tabs>
+            <w:rPr>
+              <w:rFonts w:eastAsiaTheme="minorEastAsia"/>
+              <w:noProof/>
+              <w:lang w:eastAsia="vi-VN"/>
+              <w14:ligatures w14:val="none"/>
+            </w:rPr>
+          </w:pPr>
+          <w:hyperlink w:anchor="_Toc184627257" w:history="1">
+            <w:r>
+              <w:rPr>
+                <w:rStyle w:val="Hyperlink"/>
+                <w:rFonts w:ascii="Arial" w:hAnsi="Arial" w:cs="Arial"/>
+                <w:b/>
+                <w:bCs/>
+                <w:noProof/>
+                <w:lang w:val="en-US"/>
+              </w:rPr>
+              <w:t>2.</w:t>
+            </w:r>
+            <w:r>
+              <w:rPr>
+                <w:rFonts w:eastAsiaTheme="minorEastAsia"/>
+                <w:noProof/>
+                <w:lang w:eastAsia="vi-VN"/>
+                <w14:ligatures w14:val="none"/>
+              </w:rPr>
+              <w:tab/>
+            </w:r>
+            <w:r>
+              <w:rPr>
+                <w:rStyle w:val="Hyperlink"/>
+                <w:rFonts w:ascii="Arial" w:hAnsi="Arial" w:cs="Arial"/>
+                <w:b/>
+                <w:bCs/>
+                <w:noProof/>
+                <w:lang w:val="en-US"/>
+              </w:rPr>
+              <w:t>Lỗi không lấy được mô tả</w:t>
+            </w:r>
+            <w:r>
+              <w:rPr>
+                <w:noProof/>
+                <w:webHidden/>
+              </w:rPr>
+              <w:tab/>
+            </w:r>
+            <w:r>
+              <w:rPr>
+                <w:noProof/>
+                <w:webHidden/>
+              </w:rPr>
+              <w:fldChar w:fldCharType="begin"/>
+            </w:r>
+            <w:r>
+              <w:rPr>
+                <w:noProof/>
+                <w:webHidden/>
+              </w:rPr>
+              <w:instrText xml:space="preserve"> PAGEREF _Toc184627257 \h </w:instrText>
+            </w:r>
+            <w:r>
+              <w:rPr>
+                <w:noProof/>
+                <w:webHidden/>
+              </w:rPr>
+            </w:r>
+            <w:r>
+              <w:rPr>
+                <w:noProof/>
+                <w:webHidden/>
+              </w:rPr>
+              <w:fldChar w:fldCharType="separate"/>
+            </w:r>
+            <w:r>
+              <w:rPr>
+                <w:noProof/>
+                <w:webHidden/>
+              </w:rPr>
+              <w:t>13</w:t>
+            </w:r>
+            <w:r>
+              <w:rPr>
+                <w:noProof/>
+                <w:webHidden/>
+              </w:rPr>
+              <w:fldChar w:fldCharType="end"/>
+            </w:r>
+          </w:hyperlink>
+        </w:p>
+        <w:p>
+          <w:pPr>
+            <w:pStyle w:val="TOC2"/>
+            <w:tabs>
+              <w:tab w:val="left" w:pos="660"/>
+              <w:tab w:val="right" w:leader="dot" w:pos="9016"/>
+            </w:tabs>
+            <w:rPr>
+              <w:rFonts w:eastAsiaTheme="minorEastAsia"/>
+              <w:noProof/>
+              <w:lang w:eastAsia="vi-VN"/>
+              <w14:ligatures w14:val="none"/>
+            </w:rPr>
+          </w:pPr>
+          <w:hyperlink w:anchor="_Toc184627258" w:history="1">
+            <w:r>
+              <w:rPr>
+                <w:rStyle w:val="Hyperlink"/>
+                <w:rFonts w:ascii="Arial" w:hAnsi="Arial" w:cs="Arial"/>
+                <w:b/>
+                <w:bCs/>
+                <w:noProof/>
+                <w:lang w:val="en-US"/>
+              </w:rPr>
+              <w:t>3.</w:t>
+            </w:r>
+            <w:r>
+              <w:rPr>
+                <w:rFonts w:eastAsiaTheme="minorEastAsia"/>
+                <w:noProof/>
+                <w:lang w:eastAsia="vi-VN"/>
+                <w14:ligatures w14:val="none"/>
+              </w:rPr>
+              <w:tab/>
+            </w:r>
+            <w:r>
+              <w:rPr>
+                <w:rStyle w:val="Hyperlink"/>
+                <w:rFonts w:ascii="Arial" w:hAnsi="Arial" w:cs="Arial"/>
+                <w:b/>
+                <w:bCs/>
+                <w:noProof/>
+                <w:lang w:val="en-US"/>
+              </w:rPr>
+              <w:t>Lỗi số lượng sản phẩm bằng 0</w:t>
+            </w:r>
+            <w:r>
+              <w:rPr>
+                <w:noProof/>
+                <w:webHidden/>
+              </w:rPr>
+              <w:tab/>
+            </w:r>
+            <w:r>
+              <w:rPr>
+                <w:noProof/>
+                <w:webHidden/>
+              </w:rPr>
+              <w:fldChar w:fldCharType="begin"/>
+            </w:r>
+            <w:r>
+              <w:rPr>
+                <w:noProof/>
+                <w:webHidden/>
+              </w:rPr>
+              <w:instrText xml:space="preserve"> PAGEREF _Toc184627258 \h </w:instrText>
+            </w:r>
+            <w:r>
+              <w:rPr>
+                <w:noProof/>
+                <w:webHidden/>
+              </w:rPr>
+            </w:r>
+            <w:r>
+              <w:rPr>
+                <w:noProof/>
+                <w:webHidden/>
+              </w:rPr>
+              <w:fldChar w:fldCharType="separate"/>
+            </w:r>
+            <w:r>
+              <w:rPr>
+                <w:noProof/>
+                <w:webHidden/>
+              </w:rPr>
+              <w:t>13</w:t>
+            </w:r>
+            <w:r>
+              <w:rPr>
+                <w:noProof/>
+                <w:webHidden/>
+              </w:rPr>
+              <w:fldChar w:fldCharType="end"/>
+            </w:r>
+          </w:hyperlink>
+        </w:p>
+        <w:p>
+          <w:pPr>
+            <w:pStyle w:val="TOC2"/>
+            <w:tabs>
+              <w:tab w:val="left" w:pos="660"/>
+              <w:tab w:val="right" w:leader="dot" w:pos="9016"/>
+            </w:tabs>
+            <w:rPr>
+              <w:rFonts w:eastAsiaTheme="minorEastAsia"/>
+              <w:noProof/>
+              <w:lang w:eastAsia="vi-VN"/>
+              <w14:ligatures w14:val="none"/>
+            </w:rPr>
+          </w:pPr>
+          <w:hyperlink w:anchor="_Toc184627259" w:history="1">
+            <w:r>
+              <w:rPr>
+                <w:rStyle w:val="Hyperlink"/>
+                <w:rFonts w:ascii="Arial" w:hAnsi="Arial" w:cs="Arial"/>
+                <w:b/>
+                <w:bCs/>
+                <w:noProof/>
+                <w:lang w:val="en-US"/>
+              </w:rPr>
+              <w:t>4.</w:t>
+            </w:r>
+            <w:r>
+              <w:rPr>
+                <w:rFonts w:eastAsiaTheme="minorEastAsia"/>
+                <w:noProof/>
+                <w:lang w:eastAsia="vi-VN"/>
+                <w14:ligatures w14:val="none"/>
+              </w:rPr>
+              <w:tab/>
+            </w:r>
+            <w:r>
+              <w:rPr>
+                <w:rStyle w:val="Hyperlink"/>
+                <w:rFonts w:ascii="Arial" w:hAnsi="Arial" w:cs="Arial"/>
+                <w:b/>
+                <w:bCs/>
+                <w:noProof/>
+                <w:lang w:val="en-US"/>
+              </w:rPr>
+              <w:t>Lỗi không thể lưu vào CSDL</w:t>
+            </w:r>
+            <w:r>
+              <w:rPr>
+                <w:noProof/>
+                <w:webHidden/>
+              </w:rPr>
+              <w:tab/>
+            </w:r>
+            <w:r>
+              <w:rPr>
+                <w:noProof/>
+                <w:webHidden/>
+              </w:rPr>
+              <w:fldChar w:fldCharType="begin"/>
+            </w:r>
+            <w:r>
+              <w:rPr>
+                <w:noProof/>
+                <w:webHidden/>
+              </w:rPr>
+              <w:instrText xml:space="preserve"> PAGEREF _Toc184627259 \h </w:instrText>
+            </w:r>
+            <w:r>
+              <w:rPr>
+                <w:noProof/>
+                <w:webHidden/>
+              </w:rPr>
+            </w:r>
+            <w:r>
+              <w:rPr>
+                <w:noProof/>
+                <w:webHidden/>
+              </w:rPr>
+              <w:fldChar w:fldCharType="separate"/>
+            </w:r>
+            <w:r>
+              <w:rPr>
+                <w:noProof/>
+                <w:webHidden/>
+              </w:rPr>
+              <w:t>13</w:t>
             </w:r>
             <w:r>
               <w:rPr>
@@ -1844,7 +2516,7 @@
         </w:rPr>
       </w:pPr>
       <w:bookmarkStart w:id="0" w:name="_Toc168260263"/>
-      <w:bookmarkStart w:id="1" w:name="_Toc182421559"/>
+      <w:bookmarkStart w:id="1" w:name="_Toc184627238"/>
       <w:r>
         <w:rPr>
           <w:rFonts w:ascii="Arial" w:hAnsi="Arial" w:cs="Arial"/>
@@ -1917,7 +2589,7 @@
         </w:rPr>
       </w:pPr>
       <w:bookmarkStart w:id="2" w:name="_Toc168260264"/>
-      <w:bookmarkStart w:id="3" w:name="_Toc182421560"/>
+      <w:bookmarkStart w:id="3" w:name="_Toc184627239"/>
       <w:r>
         <w:rPr>
           <w:rFonts w:ascii="Arial" w:hAnsi="Arial" w:cs="Arial"/>
@@ -2025,7 +2697,7 @@
         </w:rPr>
       </w:pPr>
       <w:bookmarkStart w:id="4" w:name="_Toc168260265"/>
-      <w:bookmarkStart w:id="5" w:name="_Toc182421561"/>
+      <w:bookmarkStart w:id="5" w:name="_Toc184627240"/>
       <w:r>
         <w:rPr>
           <w:rFonts w:ascii="Arial" w:hAnsi="Arial" w:cs="Arial"/>
@@ -2299,7 +2971,165 @@
           <w:lang w:val="en-US"/>
         </w:rPr>
       </w:pPr>
-      <w:bookmarkStart w:id="6" w:name="_Toc182421562"/>
+      <w:bookmarkStart w:id="6" w:name="_Toc184627241"/>
+    </w:p>
+    <w:p>
+      <w:pPr>
+        <w:pStyle w:val="NormalWeb"/>
+        <w:jc w:val="center"/>
+        <w:outlineLvl w:val="0"/>
+        <w:rPr>
+          <w:rFonts w:ascii="Arial" w:hAnsi="Arial" w:cs="Arial"/>
+          <w:b/>
+          <w:bCs/>
+          <w:sz w:val="32"/>
+          <w:szCs w:val="32"/>
+          <w:lang w:val="en-US"/>
+        </w:rPr>
+      </w:pPr>
+    </w:p>
+    <w:p>
+      <w:pPr>
+        <w:pStyle w:val="NormalWeb"/>
+        <w:jc w:val="center"/>
+        <w:outlineLvl w:val="0"/>
+        <w:rPr>
+          <w:rFonts w:ascii="Arial" w:hAnsi="Arial" w:cs="Arial"/>
+          <w:b/>
+          <w:bCs/>
+          <w:sz w:val="32"/>
+          <w:szCs w:val="32"/>
+          <w:lang w:val="en-US"/>
+        </w:rPr>
+      </w:pPr>
+    </w:p>
+    <w:p>
+      <w:pPr>
+        <w:pStyle w:val="NormalWeb"/>
+        <w:jc w:val="center"/>
+        <w:outlineLvl w:val="0"/>
+        <w:rPr>
+          <w:rFonts w:ascii="Arial" w:hAnsi="Arial" w:cs="Arial"/>
+          <w:b/>
+          <w:bCs/>
+          <w:sz w:val="32"/>
+          <w:szCs w:val="32"/>
+          <w:lang w:val="en-US"/>
+        </w:rPr>
+      </w:pPr>
+    </w:p>
+    <w:p>
+      <w:pPr>
+        <w:pStyle w:val="NormalWeb"/>
+        <w:jc w:val="center"/>
+        <w:outlineLvl w:val="0"/>
+        <w:rPr>
+          <w:rFonts w:ascii="Arial" w:hAnsi="Arial" w:cs="Arial"/>
+          <w:b/>
+          <w:bCs/>
+          <w:sz w:val="32"/>
+          <w:szCs w:val="32"/>
+          <w:lang w:val="en-US"/>
+        </w:rPr>
+      </w:pPr>
+    </w:p>
+    <w:p>
+      <w:pPr>
+        <w:pStyle w:val="NormalWeb"/>
+        <w:jc w:val="center"/>
+        <w:outlineLvl w:val="0"/>
+        <w:rPr>
+          <w:rFonts w:ascii="Arial" w:hAnsi="Arial" w:cs="Arial"/>
+          <w:b/>
+          <w:bCs/>
+          <w:sz w:val="32"/>
+          <w:szCs w:val="32"/>
+          <w:lang w:val="en-US"/>
+        </w:rPr>
+      </w:pPr>
+    </w:p>
+    <w:p>
+      <w:pPr>
+        <w:pStyle w:val="NormalWeb"/>
+        <w:jc w:val="center"/>
+        <w:outlineLvl w:val="0"/>
+        <w:rPr>
+          <w:rFonts w:ascii="Arial" w:hAnsi="Arial" w:cs="Arial"/>
+          <w:b/>
+          <w:bCs/>
+          <w:sz w:val="32"/>
+          <w:szCs w:val="32"/>
+          <w:lang w:val="en-US"/>
+        </w:rPr>
+      </w:pPr>
+    </w:p>
+    <w:p>
+      <w:pPr>
+        <w:pStyle w:val="NormalWeb"/>
+        <w:jc w:val="center"/>
+        <w:outlineLvl w:val="0"/>
+        <w:rPr>
+          <w:rFonts w:ascii="Arial" w:hAnsi="Arial" w:cs="Arial"/>
+          <w:b/>
+          <w:bCs/>
+          <w:sz w:val="32"/>
+          <w:szCs w:val="32"/>
+          <w:lang w:val="en-US"/>
+        </w:rPr>
+      </w:pPr>
+    </w:p>
+    <w:p>
+      <w:pPr>
+        <w:pStyle w:val="NormalWeb"/>
+        <w:jc w:val="center"/>
+        <w:outlineLvl w:val="0"/>
+        <w:rPr>
+          <w:rFonts w:ascii="Arial" w:hAnsi="Arial" w:cs="Arial"/>
+          <w:b/>
+          <w:bCs/>
+          <w:sz w:val="32"/>
+          <w:szCs w:val="32"/>
+          <w:lang w:val="en-US"/>
+        </w:rPr>
+      </w:pPr>
+    </w:p>
+    <w:p>
+      <w:pPr>
+        <w:pStyle w:val="NormalWeb"/>
+        <w:jc w:val="center"/>
+        <w:outlineLvl w:val="0"/>
+        <w:rPr>
+          <w:rFonts w:ascii="Arial" w:hAnsi="Arial" w:cs="Arial"/>
+          <w:b/>
+          <w:bCs/>
+          <w:sz w:val="32"/>
+          <w:szCs w:val="32"/>
+          <w:lang w:val="en-US"/>
+        </w:rPr>
+        <w:sectPr>
+          <w:type w:val="continuous"/>
+          <w:pgSz w:w="11906" w:h="16838" w:code="9"/>
+          <w:pgMar w:top="1440" w:right="1440" w:bottom="1440" w:left="1440" w:header="720" w:footer="720" w:gutter="0"/>
+          <w:cols w:space="720"/>
+          <w:titlePg/>
+          <w:docGrid w:linePitch="360"/>
+        </w:sectPr>
+      </w:pPr>
+    </w:p>
+    <w:p>
+      <w:pPr>
+        <w:pStyle w:val="NormalWeb"/>
+        <w:jc w:val="center"/>
+        <w:outlineLvl w:val="0"/>
+        <w:rPr>
+          <w:rFonts w:ascii="Arial" w:hAnsi="Arial" w:cs="Arial"/>
+          <w:b/>
+          <w:bCs/>
+          <w:sz w:val="32"/>
+          <w:szCs w:val="32"/>
+          <w:lang w:val="en-US"/>
+        </w:rPr>
+      </w:pPr>
       <w:r>
         <w:rPr>
           <w:rFonts w:ascii="Arial" w:hAnsi="Arial" w:cs="Arial"/>
@@ -2649,6 +3479,169 @@
           </w:p>
         </w:tc>
       </w:tr>
+      <w:tr>
+        <w:tc>
+          <w:tcPr>
+            <w:tcW w:w="1818" w:type="dxa"/>
+          </w:tcPr>
+          <w:p>
+            <w:pPr>
+              <w:pStyle w:val="NormalWeb"/>
+              <w:rPr>
+                <w:rFonts w:ascii="Arial" w:hAnsi="Arial" w:cs="Arial"/>
+                <w:sz w:val="28"/>
+                <w:szCs w:val="28"/>
+                <w:lang w:val="en-US"/>
+              </w:rPr>
+            </w:pPr>
+            <w:r>
+              <w:rPr>
+                <w:rFonts w:ascii="Arial" w:hAnsi="Arial" w:cs="Arial"/>
+                <w:sz w:val="28"/>
+                <w:szCs w:val="28"/>
+                <w:lang w:val="en-US"/>
+              </w:rPr>
+              <w:t>09/12/2024</w:t>
+            </w:r>
+          </w:p>
+        </w:tc>
+        <w:tc>
+          <w:tcPr>
+            <w:tcW w:w="1721" w:type="dxa"/>
+          </w:tcPr>
+          <w:p>
+            <w:pPr>
+              <w:pStyle w:val="NormalWeb"/>
+              <w:rPr>
+                <w:rFonts w:ascii="Arial" w:hAnsi="Arial" w:cs="Arial"/>
+                <w:sz w:val="28"/>
+                <w:szCs w:val="28"/>
+                <w:lang w:val="en-US"/>
+              </w:rPr>
+            </w:pPr>
+            <w:r>
+              <w:rPr>
+                <w:rFonts w:ascii="Arial" w:hAnsi="Arial" w:cs="Arial"/>
+                <w:sz w:val="28"/>
+                <w:szCs w:val="28"/>
+                <w:lang w:val="en-US"/>
+              </w:rPr>
+              <w:t>C.T.Nam</w:t>
+            </w:r>
+          </w:p>
+        </w:tc>
+        <w:tc>
+          <w:tcPr>
+            <w:tcW w:w="5812" w:type="dxa"/>
+          </w:tcPr>
+          <w:p>
+            <w:pPr>
+              <w:pStyle w:val="NormalWeb"/>
+              <w:rPr>
+                <w:rFonts w:ascii="Arial" w:hAnsi="Arial" w:cs="Arial"/>
+                <w:sz w:val="28"/>
+                <w:szCs w:val="28"/>
+                <w:lang w:val="en-US"/>
+              </w:rPr>
+            </w:pPr>
+            <w:r>
+              <w:rPr>
+                <w:rFonts w:ascii="Arial" w:hAnsi="Arial" w:cs="Arial"/>
+                <w:sz w:val="28"/>
+                <w:szCs w:val="28"/>
+                <w:lang w:val="en-US"/>
+              </w:rPr>
+              <w:t>Thêm exception</w:t>
+            </w:r>
+          </w:p>
+        </w:tc>
+      </w:tr>
+      <w:tr>
+        <w:tc>
+          <w:tcPr>
+            <w:tcW w:w="1818" w:type="dxa"/>
+          </w:tcPr>
+          <w:p>
+            <w:pPr>
+              <w:pStyle w:val="NormalWeb"/>
+              <w:rPr>
+                <w:rFonts w:ascii="Arial" w:hAnsi="Arial" w:cs="Arial"/>
+                <w:sz w:val="28"/>
+                <w:szCs w:val="28"/>
+                <w:lang w:val="en-US"/>
+              </w:rPr>
+            </w:pPr>
+            <w:r>
+              <w:rPr>
+                <w:rFonts w:ascii="Arial" w:hAnsi="Arial" w:cs="Arial"/>
+                <w:sz w:val="28"/>
+                <w:szCs w:val="28"/>
+                <w:lang w:val="en-US"/>
+              </w:rPr>
+              <w:t>09/12/2024</w:t>
+            </w:r>
+          </w:p>
+        </w:tc>
+        <w:tc>
+          <w:tcPr>
+            <w:tcW w:w="1721" w:type="dxa"/>
+          </w:tcPr>
+          <w:p>
+            <w:pPr>
+              <w:pStyle w:val="NormalWeb"/>
+              <w:rPr>
+                <w:rFonts w:ascii="Arial" w:hAnsi="Arial" w:cs="Arial"/>
+                <w:sz w:val="28"/>
+                <w:szCs w:val="28"/>
+                <w:lang w:val="en-US"/>
+              </w:rPr>
+            </w:pPr>
+            <w:r>
+              <w:rPr>
+                <w:rFonts w:ascii="Arial" w:hAnsi="Arial" w:cs="Arial"/>
+                <w:sz w:val="28"/>
+                <w:szCs w:val="28"/>
+                <w:lang w:val="en-US"/>
+              </w:rPr>
+              <w:t>C.T.Nam</w:t>
+            </w:r>
+          </w:p>
+        </w:tc>
+        <w:tc>
+          <w:tcPr>
+            <w:tcW w:w="5812" w:type="dxa"/>
+          </w:tcPr>
+          <w:p>
+            <w:pPr>
+              <w:pStyle w:val="NormalWeb"/>
+              <w:rPr>
+                <w:rFonts w:ascii="Arial" w:hAnsi="Arial" w:cs="Arial"/>
+                <w:sz w:val="28"/>
+                <w:szCs w:val="28"/>
+                <w:lang w:val="en-US"/>
+              </w:rPr>
+            </w:pPr>
+            <w:r>
+              <w:rPr>
+                <w:rFonts w:ascii="Arial" w:hAnsi="Arial" w:cs="Arial"/>
+                <w:sz w:val="28"/>
+                <w:szCs w:val="28"/>
+                <w:lang w:val="en-US"/>
+              </w:rPr>
+              <w:t>Sửa loại dữ liệu trong table logs thành date</w:t>
+            </w:r>
+            <w:r>
+              <w:rPr>
+                <w:rFonts w:ascii="Arial" w:hAnsi="Arial" w:cs="Arial"/>
+                <w:sz w:val="28"/>
+                <w:szCs w:val="28"/>
+                <w:lang w:val="en-US"/>
+              </w:rPr>
+              <w:t xml:space="preserve"> cho timeStart và timeEnd</w:t>
+            </w:r>
+          </w:p>
+        </w:tc>
+      </w:tr>
     </w:tbl>
     <w:p>
       <w:pPr>
@@ -2682,7 +3675,7 @@
           <w:lang w:val="en-US"/>
         </w:rPr>
       </w:pPr>
-      <w:bookmarkStart w:id="7" w:name="_Toc182421563"/>
+      <w:bookmarkStart w:id="7" w:name="_Toc184627242"/>
       <w:r>
         <w:rPr>
           <w:rFonts w:ascii="Arial" w:hAnsi="Arial" w:cs="Arial"/>
@@ -4266,6 +5259,38 @@
           </w:p>
         </w:tc>
       </w:tr>
+    </w:tbl>
+    <w:p>
+      <w:pPr>
+        <w:pStyle w:val="NormalWeb"/>
+        <w:rPr>
+          <w:rFonts w:ascii="Arial" w:hAnsi="Arial" w:cs="Arial"/>
+          <w:sz w:val="32"/>
+          <w:szCs w:val="32"/>
+          <w:lang w:val="en-US"/>
+        </w:rPr>
+        <w:sectPr>
+          <w:pgSz w:w="11906" w:h="16838" w:code="9"/>
+          <w:pgMar w:top="1440" w:right="1440" w:bottom="1440" w:left="1440" w:header="720" w:footer="720" w:gutter="0"/>
+          <w:cols w:space="720"/>
+          <w:titlePg/>
+          <w:docGrid w:linePitch="360"/>
+        </w:sectPr>
+      </w:pPr>
+    </w:p>
+    <w:tbl>
+      <w:tblPr>
+        <w:tblStyle w:val="TableGrid"/>
+        <w:tblpPr w:leftFromText="180" w:rightFromText="180" w:vertAnchor="text" w:horzAnchor="margin" w:tblpY="543"/>
+        <w:tblW w:w="9410" w:type="dxa"/>
+        <w:tblLook w:val="04A0" w:firstRow="1" w:lastRow="0" w:firstColumn="1" w:lastColumn="0" w:noHBand="0" w:noVBand="1"/>
+      </w:tblPr>
+      <w:tblGrid>
+        <w:gridCol w:w="2716"/>
+        <w:gridCol w:w="2369"/>
+        <w:gridCol w:w="2739"/>
+        <w:gridCol w:w="1586"/>
+      </w:tblGrid>
       <w:tr>
         <w:tc>
           <w:tcPr>
@@ -4288,6 +5313,7 @@
                 <w:szCs w:val="32"/>
                 <w:lang w:val="en-US"/>
               </w:rPr>
+              <w:lastRenderedPageBreak/>
               <w:t>timeEndScrape</w:t>
             </w:r>
           </w:p>
@@ -4369,164 +5395,7 @@
           </w:p>
         </w:tc>
       </w:tr>
-      <w:tr>
-        <w:tc>
-          <w:tcPr>
-            <w:tcW w:w="2716" w:type="dxa"/>
-          </w:tcPr>
-          <w:p>
-            <w:pPr>
-              <w:pStyle w:val="NormalWeb"/>
-              <w:rPr>
-                <w:rFonts w:ascii="Arial" w:hAnsi="Arial" w:cs="Arial"/>
-                <w:sz w:val="32"/>
-                <w:szCs w:val="32"/>
-                <w:lang w:val="en-US"/>
-              </w:rPr>
-            </w:pPr>
-            <w:r>
-              <w:rPr>
-                <w:rFonts w:ascii="Arial" w:hAnsi="Arial" w:cs="Arial"/>
-                <w:sz w:val="32"/>
-                <w:szCs w:val="32"/>
-                <w:lang w:val="en-US"/>
-              </w:rPr>
-              <w:t>timeStartInsert</w:t>
-            </w:r>
-          </w:p>
-        </w:tc>
-        <w:tc>
-          <w:tcPr>
-            <w:tcW w:w="2369" w:type="dxa"/>
-          </w:tcPr>
-          <w:p>
-            <w:pPr>
-              <w:pStyle w:val="NormalWeb"/>
-              <w:rPr>
-                <w:rFonts w:ascii="Arial" w:hAnsi="Arial" w:cs="Arial"/>
-                <w:sz w:val="32"/>
-                <w:szCs w:val="32"/>
-                <w:lang w:val="en-US"/>
-              </w:rPr>
-            </w:pPr>
-            <w:r>
-              <w:rPr>
-                <w:rFonts w:ascii="Arial" w:hAnsi="Arial" w:cs="Arial"/>
-                <w:sz w:val="32"/>
-                <w:szCs w:val="32"/>
-                <w:lang w:val="en-US"/>
-              </w:rPr>
-              <w:t>datetime</w:t>
-            </w:r>
-          </w:p>
-        </w:tc>
-        <w:tc>
-          <w:tcPr>
-            <w:tcW w:w="2739" w:type="dxa"/>
-          </w:tcPr>
-          <w:p>
-            <w:pPr>
-              <w:pStyle w:val="NormalWeb"/>
-              <w:rPr>
-                <w:rFonts w:ascii="Arial" w:hAnsi="Arial" w:cs="Arial"/>
-                <w:sz w:val="32"/>
-                <w:szCs w:val="32"/>
-                <w:lang w:val="en-US"/>
-              </w:rPr>
-            </w:pPr>
-            <w:r>
-              <w:rPr>
-                <w:rFonts w:ascii="Arial" w:hAnsi="Arial" w:cs="Arial"/>
-                <w:sz w:val="32"/>
-                <w:szCs w:val="32"/>
-                <w:lang w:val="en-US"/>
-              </w:rPr>
-              <w:t>Thời gian thêm vào cơ sở dữ liệu</w:t>
-            </w:r>
-          </w:p>
-        </w:tc>
-        <w:tc>
-          <w:tcPr>
-            <w:tcW w:w="1586" w:type="dxa"/>
-          </w:tcPr>
-          <w:p>
-            <w:pPr>
-              <w:pStyle w:val="NormalWeb"/>
-              <w:jc w:val="both"/>
-              <w:rPr>
-                <w:rFonts w:ascii="Arial" w:hAnsi="Arial" w:cs="Arial"/>
-                <w:sz w:val="32"/>
-                <w:szCs w:val="32"/>
-                <w:lang w:val="en-US"/>
-              </w:rPr>
-            </w:pPr>
-            <w:r>
-              <w:rPr>
-                <w:rFonts w:ascii="Arial" w:hAnsi="Arial" w:cs="Arial"/>
-                <w:sz w:val="32"/>
-                <w:szCs w:val="32"/>
-                <w:lang w:val="en-US"/>
-              </w:rPr>
-              <w:t>Có</w:t>
-            </w:r>
-          </w:p>
-        </w:tc>
-      </w:tr>
     </w:tbl>
-    <w:p>
-      <w:pPr>
-        <w:pStyle w:val="NormalWeb"/>
-        <w:numPr>
-          <w:ilvl w:val="0"/>
-          <w:numId w:val="14"/>
-        </w:numPr>
-        <w:jc w:val="both"/>
-        <w:outlineLvl w:val="1"/>
-        <w:rPr>
-          <w:rFonts w:ascii="Arial" w:hAnsi="Arial" w:cs="Arial"/>
-          <w:b/>
-          <w:bCs/>
-          <w:sz w:val="32"/>
-          <w:szCs w:val="32"/>
-          <w:lang w:val="en-US"/>
-        </w:rPr>
-      </w:pPr>
-      <w:bookmarkStart w:id="8" w:name="_Toc182421564"/>
-      <w:r>
-        <w:rPr>
-          <w:rFonts w:ascii="Arial" w:hAnsi="Arial" w:cs="Arial"/>
-          <w:b/>
-          <w:bCs/>
-          <w:sz w:val="32"/>
-          <w:szCs w:val="32"/>
-          <w:lang w:val="en-US"/>
-        </w:rPr>
-        <w:t>Datafeed Specification</w:t>
-      </w:r>
-      <w:bookmarkEnd w:id="8"/>
-    </w:p>
-    <w:p>
-      <w:pPr>
-        <w:pStyle w:val="NormalWeb"/>
-        <w:outlineLvl w:val="0"/>
-        <w:rPr>
-          <w:rFonts w:ascii="Arial" w:hAnsi="Arial" w:cs="Arial"/>
-          <w:b/>
-          <w:bCs/>
-          <w:sz w:val="32"/>
-          <w:szCs w:val="32"/>
-          <w:lang w:val="en-US"/>
-        </w:rPr>
-        <w:sectPr>
-          <w:pgSz w:w="11906" w:h="16838" w:code="9"/>
-          <w:pgMar w:top="1440" w:right="1440" w:bottom="1440" w:left="1440" w:header="720" w:footer="720" w:gutter="0"/>
-          <w:cols w:space="720"/>
-          <w:titlePg/>
-          <w:docGrid w:linePitch="360"/>
-        </w:sectPr>
-      </w:pPr>
-      <w:bookmarkStart w:id="9" w:name="_Toc182421565"/>
-    </w:p>
     <w:p>
       <w:pPr>
         <w:pStyle w:val="NormalWeb"/>
@@ -4544,47 +5413,20 @@
           <w:szCs w:val="32"/>
           <w:lang w:val="en-US"/>
         </w:rPr>
-        <w:sectPr>
-          <w:type w:val="continuous"/>
-          <w:pgSz w:w="11906" w:h="16838" w:code="9"/>
-          <w:pgMar w:top="1440" w:right="1440" w:bottom="1440" w:left="1440" w:header="720" w:footer="720" w:gutter="0"/>
-          <w:cols w:space="720"/>
-          <w:titlePg/>
-          <w:docGrid w:linePitch="360"/>
-        </w:sectPr>
-      </w:pPr>
-    </w:p>
-    <w:p>
-      <w:pPr>
-        <w:pStyle w:val="NormalWeb"/>
-        <w:numPr>
-          <w:ilvl w:val="0"/>
-          <w:numId w:val="13"/>
-        </w:numPr>
-        <w:jc w:val="center"/>
-        <w:outlineLvl w:val="0"/>
-        <w:rPr>
-          <w:rFonts w:ascii="Arial" w:hAnsi="Arial" w:cs="Arial"/>
-          <w:b/>
-          <w:bCs/>
-          <w:sz w:val="32"/>
-          <w:szCs w:val="32"/>
-          <w:lang w:val="en-US"/>
-        </w:rPr>
-      </w:pPr>
-      <w:r>
-        <w:rPr>
-          <w:rFonts w:ascii="Arial" w:hAnsi="Arial" w:cs="Arial"/>
-          <w:b/>
-          <w:bCs/>
-          <w:sz w:val="32"/>
-          <w:szCs w:val="32"/>
-          <w:lang w:val="en-US"/>
-        </w:rPr>
-        <w:lastRenderedPageBreak/>
+      </w:pPr>
+      <w:bookmarkStart w:id="8" w:name="_Toc184627244"/>
+      <w:r>
+        <w:rPr>
+          <w:rFonts w:ascii="Arial" w:hAnsi="Arial" w:cs="Arial"/>
+          <w:b/>
+          <w:bCs/>
+          <w:sz w:val="32"/>
+          <w:szCs w:val="32"/>
+          <w:lang w:val="en-US"/>
+        </w:rPr>
         <w:t>Cơ sở dữ liệu</w:t>
       </w:r>
-      <w:bookmarkEnd w:id="9"/>
+      <w:bookmarkEnd w:id="8"/>
     </w:p>
     <w:p>
       <w:pPr>
@@ -4604,7 +5446,7 @@
           <w:lang w:val="en-US"/>
         </w:rPr>
       </w:pPr>
-      <w:bookmarkStart w:id="10" w:name="_Toc182421566"/>
+      <w:bookmarkStart w:id="9" w:name="_Toc184627245"/>
       <w:r>
         <w:rPr>
           <w:rFonts w:ascii="Arial" w:hAnsi="Arial" w:cs="Arial"/>
@@ -4616,7 +5458,7 @@
         </w:rPr>
         <w:t>control</w:t>
       </w:r>
-      <w:bookmarkEnd w:id="10"/>
+      <w:bookmarkEnd w:id="9"/>
     </w:p>
     <w:p>
       <w:pPr>
@@ -4632,37 +5474,15 @@
           <w:lang w:val="en-US"/>
         </w:rPr>
       </w:pPr>
-    </w:p>
-    <w:p>
-      <w:pPr>
-        <w:pStyle w:val="NormalWeb"/>
-        <w:ind w:left="360"/>
-        <w:jc w:val="center"/>
-        <w:rPr>
-          <w:rFonts w:ascii="Arial" w:hAnsi="Arial" w:cs="Arial"/>
-          <w:b/>
-          <w:bCs/>
-          <w:sz w:val="32"/>
-          <w:szCs w:val="32"/>
-          <w:lang w:val="en-US"/>
-        </w:rPr>
-      </w:pPr>
-      <w:r>
-        <w:rPr>
-          <w:rFonts w:ascii="Arial" w:hAnsi="Arial" w:cs="Arial"/>
-          <w:b/>
-          <w:bCs/>
+      <w:r>
+        <w:rPr>
           <w:noProof/>
-          <w:sz w:val="32"/>
-          <w:szCs w:val="32"/>
-          <w:lang w:val="en-US"/>
-          <w14:ligatures w14:val="standardContextual"/>
         </w:rPr>
         <w:drawing>
-          <wp:inline distT="0" distB="0" distL="0" distR="0" wp14:anchorId="3C49A78D" wp14:editId="71C68CBF">
-            <wp:extent cx="5731510" cy="3125470"/>
+          <wp:inline distT="0" distB="0" distL="0" distR="0" wp14:anchorId="1028C177" wp14:editId="13C8EF3B">
+            <wp:extent cx="5731510" cy="3126740"/>
             <wp:effectExtent l="0" t="0" r="2540" b="0"/>
-            <wp:docPr id="2" name="Picture 2"/>
+            <wp:docPr id="3" name="Picture 3"/>
             <wp:cNvGraphicFramePr>
               <a:graphicFrameLocks xmlns:a="http://schemas.openxmlformats.org/drawingml/2006/main" noChangeAspect="1"/>
             </wp:cNvGraphicFramePr>
@@ -4670,8 +5490,10 @@
               <a:graphicData uri="http://schemas.openxmlformats.org/drawingml/2006/picture">
                 <pic:pic xmlns:pic="http://schemas.openxmlformats.org/drawingml/2006/picture">
                   <pic:nvPicPr>
-                    <pic:cNvPr id="2" name="Picture 2"/>
-                    <pic:cNvPicPr/>
+                    <pic:cNvPr id="0" name="Picture 1"/>
+                    <pic:cNvPicPr>
+                      <a:picLocks noChangeAspect="1" noChangeArrowheads="1"/>
+                    </pic:cNvPicPr>
                   </pic:nvPicPr>
                   <pic:blipFill>
                     <a:blip r:embed="rId12">
@@ -4681,18 +5503,23 @@
                         </a:ext>
                       </a:extLst>
                     </a:blip>
+                    <a:srcRect/>
                     <a:stretch>
                       <a:fillRect/>
                     </a:stretch>
                   </pic:blipFill>
-                  <pic:spPr>
+                  <pic:spPr bwMode="auto">
                     <a:xfrm>
                       <a:off x="0" y="0"/>
-                      <a:ext cx="5731510" cy="3125470"/>
+                      <a:ext cx="5731510" cy="3126740"/>
                     </a:xfrm>
                     <a:prstGeom prst="rect">
                       <a:avLst/>
                     </a:prstGeom>
+                    <a:noFill/>
+                    <a:ln>
+                      <a:noFill/>
+                    </a:ln>
                   </pic:spPr>
                 </pic:pic>
               </a:graphicData>
@@ -4704,6 +5531,21 @@
     <w:p>
       <w:pPr>
         <w:pStyle w:val="NormalWeb"/>
+        <w:ind w:left="360"/>
+        <w:jc w:val="center"/>
+        <w:rPr>
+          <w:rFonts w:ascii="Arial" w:hAnsi="Arial" w:cs="Arial"/>
+          <w:b/>
+          <w:bCs/>
+          <w:sz w:val="32"/>
+          <w:szCs w:val="32"/>
+          <w:lang w:val="en-US"/>
+        </w:rPr>
+      </w:pPr>
+    </w:p>
+    <w:p>
+      <w:pPr>
+        <w:pStyle w:val="NormalWeb"/>
         <w:numPr>
           <w:ilvl w:val="1"/>
           <w:numId w:val="15"/>
@@ -4719,7 +5561,7 @@
           <w:lang w:val="en-US"/>
         </w:rPr>
       </w:pPr>
-      <w:bookmarkStart w:id="11" w:name="_Toc182421567"/>
+      <w:bookmarkStart w:id="10" w:name="_Toc184627246"/>
       <w:r>
         <w:rPr>
           <w:rFonts w:ascii="Arial" w:hAnsi="Arial" w:cs="Arial"/>
@@ -4742,7 +5584,7 @@
         </w:rPr>
         <w:t>fig</w:t>
       </w:r>
-      <w:bookmarkEnd w:id="11"/>
+      <w:bookmarkEnd w:id="10"/>
     </w:p>
     <w:p>
       <w:pPr>
@@ -4971,104 +5813,6 @@
         </w:numPr>
         <w:jc w:val="both"/>
         <w:outlineLvl w:val="2"/>
-        <w:rPr>
-          <w:rFonts w:ascii="Arial" w:hAnsi="Arial" w:cs="Arial"/>
-          <w:b/>
-          <w:bCs/>
-          <w:sz w:val="32"/>
-          <w:szCs w:val="32"/>
-          <w:lang w:val="en-US"/>
-        </w:rPr>
-      </w:pPr>
-      <w:bookmarkStart w:id="12" w:name="_Toc182421568"/>
-      <w:r>
-        <w:rPr>
-          <w:rFonts w:ascii="Arial" w:hAnsi="Arial" w:cs="Arial"/>
-          <w:b/>
-          <w:bCs/>
-          <w:sz w:val="32"/>
-          <w:szCs w:val="32"/>
-          <w:lang w:val="en-US"/>
-        </w:rPr>
-        <w:t>l</w:t>
-      </w:r>
-      <w:r>
-        <w:rPr>
-          <w:rFonts w:ascii="Arial" w:hAnsi="Arial" w:cs="Arial"/>
-          <w:b/>
-          <w:bCs/>
-          <w:sz w:val="32"/>
-          <w:szCs w:val="32"/>
-          <w:lang w:val="en-US"/>
-        </w:rPr>
-        <w:t>ogs</w:t>
-      </w:r>
-      <w:bookmarkEnd w:id="12"/>
-    </w:p>
-    <w:p>
-      <w:pPr>
-        <w:pStyle w:val="NormalWeb"/>
-        <w:numPr>
-          <w:ilvl w:val="2"/>
-          <w:numId w:val="15"/>
-        </w:numPr>
-        <w:jc w:val="both"/>
-        <w:rPr>
-          <w:rFonts w:ascii="Arial" w:hAnsi="Arial" w:cs="Arial"/>
-          <w:b/>
-          <w:bCs/>
-          <w:sz w:val="32"/>
-          <w:szCs w:val="32"/>
-          <w:lang w:val="en-US"/>
-        </w:rPr>
-      </w:pPr>
-      <w:r>
-        <w:rPr>
-          <w:rFonts w:ascii="Arial" w:hAnsi="Arial" w:cs="Arial"/>
-          <w:b/>
-          <w:bCs/>
-          <w:sz w:val="32"/>
-          <w:szCs w:val="32"/>
-          <w:lang w:val="en-US"/>
-        </w:rPr>
-        <w:t>Mô tả</w:t>
-      </w:r>
-    </w:p>
-    <w:p>
-      <w:pPr>
-        <w:pStyle w:val="NormalWeb"/>
-        <w:numPr>
-          <w:ilvl w:val="0"/>
-          <w:numId w:val="17"/>
-        </w:numPr>
-        <w:jc w:val="both"/>
-        <w:rPr>
-          <w:rFonts w:ascii="Arial" w:hAnsi="Arial" w:cs="Arial"/>
-          <w:b/>
-          <w:bCs/>
-          <w:sz w:val="32"/>
-          <w:szCs w:val="32"/>
-          <w:lang w:val="en-US"/>
-        </w:rPr>
-      </w:pPr>
-      <w:r>
-        <w:rPr>
-          <w:rFonts w:ascii="Arial" w:hAnsi="Arial" w:cs="Arial"/>
-          <w:sz w:val="32"/>
-          <w:szCs w:val="32"/>
-          <w:lang w:val="en-US"/>
-        </w:rPr>
-        <w:t>Dùng để lưu lại quá trình lấy dữ liệu của trang web</w:t>
-      </w:r>
-    </w:p>
-    <w:p>
-      <w:pPr>
-        <w:pStyle w:val="NormalWeb"/>
-        <w:numPr>
-          <w:ilvl w:val="2"/>
-          <w:numId w:val="15"/>
-        </w:numPr>
-        <w:jc w:val="both"/>
         <w:rPr>
           <w:rFonts w:ascii="Arial" w:hAnsi="Arial" w:cs="Arial"/>
           <w:b/>
@@ -5090,6 +5834,50 @@
       <w:pPr>
         <w:pStyle w:val="NormalWeb"/>
         <w:numPr>
+          <w:ilvl w:val="1"/>
+          <w:numId w:val="15"/>
+        </w:numPr>
+        <w:jc w:val="both"/>
+        <w:outlineLvl w:val="2"/>
+        <w:rPr>
+          <w:rFonts w:ascii="Arial" w:hAnsi="Arial" w:cs="Arial"/>
+          <w:b/>
+          <w:bCs/>
+          <w:sz w:val="32"/>
+          <w:szCs w:val="32"/>
+          <w:lang w:val="en-US"/>
+        </w:rPr>
+      </w:pPr>
+      <w:bookmarkStart w:id="11" w:name="_Toc184627247"/>
+      <w:r>
+        <w:rPr>
+          <w:rFonts w:ascii="Arial" w:hAnsi="Arial" w:cs="Arial"/>
+          <w:b/>
+          <w:bCs/>
+          <w:sz w:val="32"/>
+          <w:szCs w:val="32"/>
+          <w:lang w:val="en-US"/>
+        </w:rPr>
+        <w:lastRenderedPageBreak/>
+        <w:t>l</w:t>
+      </w:r>
+      <w:r>
+        <w:rPr>
+          <w:rFonts w:ascii="Arial" w:hAnsi="Arial" w:cs="Arial"/>
+          <w:b/>
+          <w:bCs/>
+          <w:sz w:val="32"/>
+          <w:szCs w:val="32"/>
+          <w:lang w:val="en-US"/>
+        </w:rPr>
+        <w:t>ogs</w:t>
+      </w:r>
+      <w:bookmarkEnd w:id="11"/>
+    </w:p>
+    <w:p>
+      <w:pPr>
+        <w:pStyle w:val="NormalWeb"/>
+        <w:numPr>
           <w:ilvl w:val="2"/>
           <w:numId w:val="15"/>
         </w:numPr>
@@ -5112,7 +5900,62 @@
           <w:szCs w:val="32"/>
           <w:lang w:val="en-US"/>
         </w:rPr>
-        <w:lastRenderedPageBreak/>
+        <w:t>Mô tả</w:t>
+      </w:r>
+    </w:p>
+    <w:p>
+      <w:pPr>
+        <w:pStyle w:val="NormalWeb"/>
+        <w:numPr>
+          <w:ilvl w:val="0"/>
+          <w:numId w:val="17"/>
+        </w:numPr>
+        <w:jc w:val="both"/>
+        <w:rPr>
+          <w:rFonts w:ascii="Arial" w:hAnsi="Arial" w:cs="Arial"/>
+          <w:b/>
+          <w:bCs/>
+          <w:sz w:val="32"/>
+          <w:szCs w:val="32"/>
+          <w:lang w:val="en-US"/>
+        </w:rPr>
+      </w:pPr>
+      <w:r>
+        <w:rPr>
+          <w:rFonts w:ascii="Arial" w:hAnsi="Arial" w:cs="Arial"/>
+          <w:sz w:val="32"/>
+          <w:szCs w:val="32"/>
+          <w:lang w:val="en-US"/>
+        </w:rPr>
+        <w:t>Dùng để lưu lại quá trình lấy dữ liệu của trang web</w:t>
+      </w:r>
+    </w:p>
+    <w:p>
+      <w:pPr>
+        <w:pStyle w:val="NormalWeb"/>
+        <w:numPr>
+          <w:ilvl w:val="2"/>
+          <w:numId w:val="15"/>
+        </w:numPr>
+        <w:jc w:val="both"/>
+        <w:rPr>
+          <w:rFonts w:ascii="Arial" w:hAnsi="Arial" w:cs="Arial"/>
+          <w:b/>
+          <w:bCs/>
+          <w:sz w:val="32"/>
+          <w:szCs w:val="32"/>
+          <w:lang w:val="en-US"/>
+        </w:rPr>
+      </w:pPr>
+      <w:r>
+        <w:rPr>
+          <w:rFonts w:ascii="Arial" w:hAnsi="Arial" w:cs="Arial"/>
+          <w:b/>
+          <w:bCs/>
+          <w:sz w:val="32"/>
+          <w:szCs w:val="32"/>
+          <w:lang w:val="en-US"/>
+        </w:rPr>
         <w:t>Cấu trúc</w:t>
       </w:r>
     </w:p>
@@ -5350,30 +6193,19 @@
           <w:lang w:val="en-US"/>
         </w:rPr>
       </w:pPr>
-      <w:bookmarkStart w:id="13" w:name="_Toc182421569"/>
-      <w:r>
-        <w:rPr>
-          <w:rFonts w:ascii="Arial" w:hAnsi="Arial" w:cs="Arial"/>
-          <w:b/>
-          <w:bCs/>
-          <w:sz w:val="32"/>
-          <w:szCs w:val="32"/>
-          <w:lang w:val="en-US"/>
-        </w:rPr>
-        <w:t>s</w:t>
-      </w:r>
-      <w:r>
-        <w:rPr>
-          <w:rFonts w:ascii="Arial" w:hAnsi="Arial" w:cs="Arial"/>
-          <w:b/>
-          <w:bCs/>
-          <w:sz w:val="32"/>
-          <w:szCs w:val="32"/>
-          <w:lang w:val="en-US"/>
-        </w:rPr>
-        <w:t>tatus</w:t>
-      </w:r>
-      <w:bookmarkEnd w:id="13"/>
+      <w:bookmarkStart w:id="12" w:name="_Toc184627248"/>
+      <w:r>
+        <w:rPr>
+          <w:rFonts w:ascii="Arial" w:hAnsi="Arial" w:cs="Arial"/>
+          <w:b/>
+          <w:bCs/>
+          <w:sz w:val="32"/>
+          <w:szCs w:val="32"/>
+          <w:lang w:val="en-US"/>
+        </w:rPr>
+        <w:t>status</w:t>
+      </w:r>
+      <w:bookmarkEnd w:id="12"/>
     </w:p>
     <w:p>
       <w:pPr>
@@ -5455,16 +6287,7 @@
           <w:szCs w:val="32"/>
           <w:lang w:val="en-US"/>
         </w:rPr>
-        <w:t>RUNNING</w:t>
-      </w:r>
-      <w:r>
-        <w:rPr>
-          <w:rFonts w:ascii="Arial" w:hAnsi="Arial" w:cs="Arial"/>
-          <w:sz w:val="32"/>
-          <w:szCs w:val="32"/>
-          <w:lang w:val="en-US"/>
-        </w:rPr>
-        <w:t>: hệ thống đang trong quá trình lấy dữ liệu</w:t>
+        <w:t>RUNNING: hệ thống đang trong quá trình lấy dữ liệu</w:t>
       </w:r>
     </w:p>
     <w:p>
@@ -5491,16 +6314,7 @@
           <w:szCs w:val="32"/>
           <w:lang w:val="en-US"/>
         </w:rPr>
-        <w:t>WAITING</w:t>
-      </w:r>
-      <w:r>
-        <w:rPr>
-          <w:rFonts w:ascii="Arial" w:hAnsi="Arial" w:cs="Arial"/>
-          <w:sz w:val="32"/>
-          <w:szCs w:val="32"/>
-          <w:lang w:val="en-US"/>
-        </w:rPr>
-        <w:t>: thể hiện trong ngày hôm nay website này chưa được lấy dữ liệu và đang chờ để lấy dữ liệu</w:t>
+        <w:t>WAITING: thể hiện trong ngày hôm nay website này chưa được lấy dữ liệu và đang chờ để lấy dữ liệu</w:t>
       </w:r>
     </w:p>
     <w:p>
@@ -5527,16 +6341,7 @@
           <w:szCs w:val="32"/>
           <w:lang w:val="en-US"/>
         </w:rPr>
-        <w:t>FAILED</w:t>
-      </w:r>
-      <w:r>
-        <w:rPr>
-          <w:rFonts w:ascii="Arial" w:hAnsi="Arial" w:cs="Arial"/>
-          <w:sz w:val="32"/>
-          <w:szCs w:val="32"/>
-          <w:lang w:val="en-US"/>
-        </w:rPr>
-        <w:t xml:space="preserve">: thể hiện nếu số lượng dòng lấy dữ liệu bằng không </w:t>
+        <w:t xml:space="preserve">FAILED: thể hiện nếu số lượng dòng lấy dữ liệu bằng không </w:t>
       </w:r>
     </w:p>
     <w:p>
@@ -5563,16 +6368,7 @@
           <w:szCs w:val="32"/>
           <w:lang w:val="en-US"/>
         </w:rPr>
-        <w:t>COMPLETE</w:t>
-      </w:r>
-      <w:r>
-        <w:rPr>
-          <w:rFonts w:ascii="Arial" w:hAnsi="Arial" w:cs="Arial"/>
-          <w:sz w:val="32"/>
-          <w:szCs w:val="32"/>
-          <w:lang w:val="en-US"/>
-        </w:rPr>
-        <w:t>: đã hoàn thành lấy dữ liệu thành công</w:t>
+        <w:t>COMPLETE: đã hoàn thành lấy dữ liệu thành công</w:t>
       </w:r>
     </w:p>
     <w:p>
@@ -5676,7 +6472,7 @@
           <w:lang w:val="en-US"/>
         </w:rPr>
       </w:pPr>
-      <w:bookmarkStart w:id="14" w:name="_Toc182421570"/>
+      <w:bookmarkStart w:id="13" w:name="_Toc184627249"/>
       <w:r>
         <w:rPr>
           <w:rFonts w:ascii="Arial" w:hAnsi="Arial" w:cs="Arial"/>
@@ -5688,7 +6484,7 @@
         </w:rPr>
         <w:t>dateDim</w:t>
       </w:r>
-      <w:bookmarkEnd w:id="14"/>
+      <w:bookmarkEnd w:id="13"/>
     </w:p>
     <w:p>
       <w:pPr>
@@ -5743,94 +6539,11 @@
           <w:szCs w:val="32"/>
           <w:lang w:val="en-US"/>
         </w:rPr>
-        <w:t xml:space="preserve">Lưu trữ </w:t>
-      </w:r>
-      <w:r>
-        <w:rPr>
-          <w:rFonts w:ascii="Arial" w:hAnsi="Arial" w:cs="Arial"/>
-          <w:sz w:val="32"/>
-          <w:szCs w:val="32"/>
-          <w:lang w:val="en-US"/>
-        </w:rPr>
-        <w:t>các thông tin về các ngày trong quá khứ và tương lai. Thể hiện ở dạng chữ cũng như dạng số giúp truy xuất nhanh chóng</w:t>
-      </w:r>
-    </w:p>
-    <w:p>
-      <w:pPr>
-        <w:pStyle w:val="NormalWeb"/>
-        <w:numPr>
-          <w:ilvl w:val="2"/>
-          <w:numId w:val="15"/>
-        </w:numPr>
-        <w:jc w:val="both"/>
-        <w:rPr>
-          <w:rFonts w:ascii="Arial" w:hAnsi="Arial" w:cs="Arial"/>
-          <w:b/>
-          <w:bCs/>
-          <w:sz w:val="32"/>
-          <w:szCs w:val="32"/>
-          <w:lang w:val="en-US"/>
-        </w:rPr>
-      </w:pPr>
-      <w:r>
-        <w:rPr>
-          <w:rFonts w:ascii="Arial" w:hAnsi="Arial" w:cs="Arial"/>
-          <w:b/>
-          <w:bCs/>
-          <w:sz w:val="32"/>
-          <w:szCs w:val="32"/>
-          <w:lang w:val="en-US"/>
-        </w:rPr>
-        <w:t>Cấu trúc</w:t>
-      </w:r>
-    </w:p>
-    <w:p>
-      <w:pPr>
-        <w:pStyle w:val="ListParagraph"/>
-        <w:numPr>
-          <w:ilvl w:val="0"/>
-          <w:numId w:val="17"/>
-        </w:numPr>
-        <w:rPr>
-          <w:rFonts w:ascii="Arial" w:hAnsi="Arial" w:cs="Arial"/>
-          <w:sz w:val="32"/>
-          <w:szCs w:val="32"/>
-        </w:rPr>
-      </w:pPr>
-      <w:r>
-        <w:rPr>
-          <w:rFonts w:ascii="Arial" w:hAnsi="Arial" w:cs="Arial"/>
-          <w:sz w:val="32"/>
-          <w:szCs w:val="32"/>
-        </w:rPr>
-        <w:t>dateSk</w:t>
-      </w:r>
-      <w:r>
-        <w:rPr>
-          <w:rFonts w:ascii="Arial" w:hAnsi="Arial" w:cs="Arial"/>
-          <w:sz w:val="32"/>
-          <w:szCs w:val="32"/>
-          <w:lang w:val="en-US"/>
-        </w:rPr>
-        <w:t>: khóa chính</w:t>
-      </w:r>
-      <w:r>
-        <w:rPr>
-          <w:rFonts w:ascii="Arial" w:hAnsi="Arial" w:cs="Arial"/>
-          <w:sz w:val="32"/>
-          <w:szCs w:val="32"/>
-          <w:lang w:val="en-US"/>
-        </w:rPr>
-        <w:t>, duy nhất để định danh từng ngày</w:t>
-      </w:r>
-    </w:p>
-    <w:p>
-      <w:pPr>
-        <w:pStyle w:val="ListParagraph"/>
-        <w:numPr>
-          <w:ilvl w:val="0"/>
-          <w:numId w:val="17"/>
-        </w:numPr>
+        <w:t>Lưu trữ các thông tin về các ngày trong quá khứ và tương lai. Thể hiện ở dạng chữ cũng như dạng số giúp truy xuất nhanh chóng</w:t>
+      </w:r>
+    </w:p>
+    <w:p>
+      <w:pPr>
         <w:rPr>
           <w:rFonts w:ascii="Arial" w:hAnsi="Arial" w:cs="Arial"/>
           <w:sz w:val="32"/>
@@ -5847,6 +6560,36 @@
     </w:p>
     <w:p>
       <w:pPr>
+        <w:pStyle w:val="NormalWeb"/>
+        <w:numPr>
+          <w:ilvl w:val="2"/>
+          <w:numId w:val="15"/>
+        </w:numPr>
+        <w:jc w:val="both"/>
+        <w:rPr>
+          <w:rFonts w:ascii="Arial" w:hAnsi="Arial" w:cs="Arial"/>
+          <w:b/>
+          <w:bCs/>
+          <w:sz w:val="32"/>
+          <w:szCs w:val="32"/>
+          <w:lang w:val="en-US"/>
+        </w:rPr>
+      </w:pPr>
+      <w:r>
+        <w:rPr>
+          <w:rFonts w:ascii="Arial" w:hAnsi="Arial" w:cs="Arial"/>
+          <w:b/>
+          <w:bCs/>
+          <w:sz w:val="32"/>
+          <w:szCs w:val="32"/>
+          <w:lang w:val="en-US"/>
+        </w:rPr>
+        <w:lastRenderedPageBreak/>
+        <w:t>Cấu trúc</w:t>
+      </w:r>
+    </w:p>
+    <w:p>
+      <w:pPr>
         <w:pStyle w:val="ListParagraph"/>
         <w:numPr>
           <w:ilvl w:val="0"/>
@@ -5864,26 +6607,16 @@
           <w:sz w:val="32"/>
           <w:szCs w:val="32"/>
         </w:rPr>
-        <w:lastRenderedPageBreak/>
-        <w:t>DayOfYear</w:t>
-      </w:r>
-      <w:r>
-        <w:rPr>
-          <w:rFonts w:ascii="Arial" w:hAnsi="Arial" w:cs="Arial"/>
-          <w:sz w:val="32"/>
-          <w:szCs w:val="32"/>
-          <w:lang w:val="en-US"/>
-        </w:rPr>
-        <w:t xml:space="preserve">: </w:t>
-      </w:r>
-      <w:r>
-        <w:rPr>
-          <w:rFonts w:ascii="Arial" w:hAnsi="Arial" w:cs="Arial"/>
-          <w:sz w:val="32"/>
-          <w:szCs w:val="32"/>
-          <w:lang w:val="en-US"/>
-        </w:rPr>
-        <w:t>ngày thứ i(1, 2, 3, 4,…) trong năm</w:t>
+        <w:t>dateSk</w:t>
+      </w:r>
+      <w:r>
+        <w:rPr>
+          <w:rFonts w:ascii="Arial" w:hAnsi="Arial" w:cs="Arial"/>
+          <w:sz w:val="32"/>
+          <w:szCs w:val="32"/>
+          <w:lang w:val="en-US"/>
+        </w:rPr>
+        <w:t>: khóa chính, duy nhất để định danh từng ngày</w:t>
       </w:r>
     </w:p>
     <w:p>
@@ -5905,6 +6638,37 @@
           <w:sz w:val="32"/>
           <w:szCs w:val="32"/>
         </w:rPr>
+        <w:t>DayOfYear</w:t>
+      </w:r>
+      <w:r>
+        <w:rPr>
+          <w:rFonts w:ascii="Arial" w:hAnsi="Arial" w:cs="Arial"/>
+          <w:sz w:val="32"/>
+          <w:szCs w:val="32"/>
+          <w:lang w:val="en-US"/>
+        </w:rPr>
+        <w:t>: ngày thứ i(1, 2, 3, 4,…) trong năm</w:t>
+      </w:r>
+    </w:p>
+    <w:p>
+      <w:pPr>
+        <w:pStyle w:val="ListParagraph"/>
+        <w:numPr>
+          <w:ilvl w:val="0"/>
+          <w:numId w:val="17"/>
+        </w:numPr>
+        <w:rPr>
+          <w:rFonts w:ascii="Arial" w:hAnsi="Arial" w:cs="Arial"/>
+          <w:sz w:val="32"/>
+          <w:szCs w:val="32"/>
+        </w:rPr>
+      </w:pPr>
+      <w:r>
+        <w:rPr>
+          <w:rFonts w:ascii="Arial" w:hAnsi="Arial" w:cs="Arial"/>
+          <w:sz w:val="32"/>
+          <w:szCs w:val="32"/>
+        </w:rPr>
         <w:t>calendarMonth</w:t>
       </w:r>
       <w:r>
@@ -5914,16 +6678,7 @@
           <w:szCs w:val="32"/>
           <w:lang w:val="en-US"/>
         </w:rPr>
-        <w:t xml:space="preserve">: </w:t>
-      </w:r>
-      <w:r>
-        <w:rPr>
-          <w:rFonts w:ascii="Arial" w:hAnsi="Arial" w:cs="Arial"/>
-          <w:sz w:val="32"/>
-          <w:szCs w:val="32"/>
-          <w:lang w:val="en-US"/>
-        </w:rPr>
-        <w:t>tháng được lưu trữ ở dạng chữ</w:t>
+        <w:t>: tháng được lưu trữ ở dạng chữ</w:t>
       </w:r>
     </w:p>
     <w:p>
@@ -6436,64 +7191,6 @@
           <w:rFonts w:ascii="Arial" w:hAnsi="Arial" w:cs="Arial"/>
           <w:b/>
           <w:bCs/>
-          <w:sz w:val="32"/>
-          <w:szCs w:val="32"/>
-          <w:lang w:val="en-US"/>
-        </w:rPr>
-      </w:pPr>
-      <w:bookmarkStart w:id="15" w:name="_Toc182421571"/>
-      <w:r>
-        <w:rPr>
-          <w:rFonts w:ascii="Arial" w:hAnsi="Arial" w:cs="Arial"/>
-          <w:b/>
-          <w:bCs/>
-          <w:sz w:val="32"/>
-          <w:szCs w:val="32"/>
-          <w:lang w:val="en-US"/>
-        </w:rPr>
-        <w:t>monthDim</w:t>
-      </w:r>
-      <w:bookmarkEnd w:id="15"/>
-    </w:p>
-    <w:p>
-      <w:pPr>
-        <w:pStyle w:val="NormalWeb"/>
-        <w:numPr>
-          <w:ilvl w:val="2"/>
-          <w:numId w:val="15"/>
-        </w:numPr>
-        <w:jc w:val="both"/>
-        <w:rPr>
-          <w:rFonts w:ascii="Arial" w:hAnsi="Arial" w:cs="Arial"/>
-          <w:b/>
-          <w:bCs/>
-          <w:sz w:val="32"/>
-          <w:szCs w:val="32"/>
-          <w:lang w:val="en-US"/>
-        </w:rPr>
-      </w:pPr>
-      <w:r>
-        <w:rPr>
-          <w:rFonts w:ascii="Arial" w:hAnsi="Arial" w:cs="Arial"/>
-          <w:b/>
-          <w:bCs/>
-          <w:sz w:val="32"/>
-          <w:szCs w:val="32"/>
-          <w:lang w:val="en-US"/>
-        </w:rPr>
-        <w:t>Mô tả</w:t>
-      </w:r>
-    </w:p>
-    <w:p>
-      <w:pPr>
-        <w:pStyle w:val="NormalWeb"/>
-        <w:numPr>
-          <w:ilvl w:val="0"/>
-          <w:numId w:val="17"/>
-        </w:numPr>
-        <w:jc w:val="both"/>
-        <w:rPr>
-          <w:rFonts w:ascii="Arial" w:hAnsi="Arial" w:cs="Arial"/>
           <w:sz w:val="32"/>
           <w:szCs w:val="32"/>
           <w:lang w:val="en-US"/>
@@ -6511,29 +7208,34 @@
       <w:pPr>
         <w:pStyle w:val="NormalWeb"/>
         <w:numPr>
-          <w:ilvl w:val="0"/>
-          <w:numId w:val="17"/>
+          <w:ilvl w:val="1"/>
+          <w:numId w:val="15"/>
         </w:numPr>
         <w:jc w:val="both"/>
-        <w:rPr>
-          <w:rFonts w:ascii="Arial" w:hAnsi="Arial" w:cs="Arial"/>
-          <w:b/>
-          <w:bCs/>
-          <w:sz w:val="32"/>
-          <w:szCs w:val="32"/>
-          <w:lang w:val="en-US"/>
-        </w:rPr>
-      </w:pPr>
-      <w:r>
-        <w:rPr>
-          <w:rFonts w:ascii="Arial" w:hAnsi="Arial" w:cs="Arial"/>
+        <w:outlineLvl w:val="2"/>
+        <w:rPr>
+          <w:rFonts w:ascii="Arial" w:hAnsi="Arial" w:cs="Arial"/>
+          <w:b/>
+          <w:bCs/>
+          <w:sz w:val="32"/>
+          <w:szCs w:val="32"/>
+          <w:lang w:val="en-US"/>
+        </w:rPr>
+      </w:pPr>
+      <w:bookmarkStart w:id="14" w:name="_Toc184627250"/>
+      <w:r>
+        <w:rPr>
+          <w:rFonts w:ascii="Arial" w:hAnsi="Arial" w:cs="Arial"/>
+          <w:b/>
+          <w:bCs/>
           <w:sz w:val="32"/>
           <w:szCs w:val="32"/>
           <w:lang w:val="en-US"/>
         </w:rPr>
         <w:lastRenderedPageBreak/>
-        <w:t>Lưu trữ thông tin về tháng của ngày nào đó giúp truy xuất thông tin nhanh chóng</w:t>
-      </w:r>
+        <w:t>monthDim</w:t>
+      </w:r>
+      <w:bookmarkEnd w:id="14"/>
     </w:p>
     <w:p>
       <w:pPr>
@@ -6561,6 +7263,62 @@
           <w:szCs w:val="32"/>
           <w:lang w:val="en-US"/>
         </w:rPr>
+        <w:t>Mô tả</w:t>
+      </w:r>
+    </w:p>
+    <w:p>
+      <w:pPr>
+        <w:pStyle w:val="NormalWeb"/>
+        <w:numPr>
+          <w:ilvl w:val="0"/>
+          <w:numId w:val="17"/>
+        </w:numPr>
+        <w:jc w:val="both"/>
+        <w:rPr>
+          <w:rFonts w:ascii="Arial" w:hAnsi="Arial" w:cs="Arial"/>
+          <w:b/>
+          <w:bCs/>
+          <w:sz w:val="32"/>
+          <w:szCs w:val="32"/>
+          <w:lang w:val="en-US"/>
+        </w:rPr>
+      </w:pPr>
+      <w:r>
+        <w:rPr>
+          <w:rFonts w:ascii="Arial" w:hAnsi="Arial" w:cs="Arial"/>
+          <w:sz w:val="32"/>
+          <w:szCs w:val="32"/>
+          <w:lang w:val="en-US"/>
+        </w:rPr>
+        <w:t>Lưu trữ thông tin về tháng của ngày nào đó giúp truy xuất thông tin nhanh chóng</w:t>
+      </w:r>
+    </w:p>
+    <w:p>
+      <w:pPr>
+        <w:pStyle w:val="NormalWeb"/>
+        <w:numPr>
+          <w:ilvl w:val="2"/>
+          <w:numId w:val="15"/>
+        </w:numPr>
+        <w:jc w:val="both"/>
+        <w:rPr>
+          <w:rFonts w:ascii="Arial" w:hAnsi="Arial" w:cs="Arial"/>
+          <w:b/>
+          <w:bCs/>
+          <w:sz w:val="32"/>
+          <w:szCs w:val="32"/>
+          <w:lang w:val="en-US"/>
+        </w:rPr>
+      </w:pPr>
+      <w:r>
+        <w:rPr>
+          <w:rFonts w:ascii="Arial" w:hAnsi="Arial" w:cs="Arial"/>
+          <w:b/>
+          <w:bCs/>
+          <w:sz w:val="32"/>
+          <w:szCs w:val="32"/>
+          <w:lang w:val="en-US"/>
+        </w:rPr>
         <w:t>Cấu trúc</w:t>
       </w:r>
     </w:p>
@@ -6579,7 +7337,6 @@
           <w:lang w:val="en-US"/>
         </w:rPr>
       </w:pPr>
-      <w:bookmarkStart w:id="16" w:name="_Toc182421572"/>
       <w:r>
         <w:rPr>
           <w:rFonts w:ascii="Arial" w:hAnsi="Arial" w:cs="Arial"/>
@@ -6747,6 +7504,7 @@
           <w:lang w:val="en-US"/>
         </w:rPr>
       </w:pPr>
+      <w:bookmarkStart w:id="15" w:name="_Toc184627251"/>
       <w:r>
         <w:rPr>
           <w:rFonts w:ascii="Arial" w:hAnsi="Arial" w:cs="Arial"/>
@@ -6758,7 +7516,7 @@
         </w:rPr>
         <w:t>staging</w:t>
       </w:r>
-      <w:bookmarkEnd w:id="16"/>
+      <w:bookmarkEnd w:id="15"/>
     </w:p>
     <w:p>
       <w:pPr>
@@ -6784,9 +7542,9 @@
           <w14:ligatures w14:val="standardContextual"/>
         </w:rPr>
         <w:drawing>
-          <wp:inline distT="0" distB="0" distL="0" distR="0" wp14:anchorId="1178C0E7" wp14:editId="608D1789">
-            <wp:extent cx="1819275" cy="4000500"/>
-            <wp:effectExtent l="0" t="0" r="9525" b="0"/>
+          <wp:inline distT="0" distB="0" distL="0" distR="0" wp14:anchorId="2A6DCDD4" wp14:editId="4F446F51">
+            <wp:extent cx="1492250" cy="3281387"/>
+            <wp:effectExtent l="0" t="0" r="0" b="0"/>
             <wp:docPr id="6" name="Picture 6"/>
             <wp:cNvGraphicFramePr>
               <a:graphicFrameLocks xmlns:a="http://schemas.openxmlformats.org/drawingml/2006/main" noChangeAspect="1"/>
@@ -6813,7 +7571,7 @@
                   <pic:spPr>
                     <a:xfrm>
                       <a:off x="0" y="0"/>
-                      <a:ext cx="1819275" cy="4000500"/>
+                      <a:ext cx="1495319" cy="3288136"/>
                     </a:xfrm>
                     <a:prstGeom prst="rect">
                       <a:avLst/>
@@ -6851,7 +7609,6 @@
           <w:docGrid w:linePitch="360"/>
         </w:sectPr>
       </w:pPr>
-      <w:bookmarkStart w:id="17" w:name="_Toc182421573"/>
     </w:p>
     <w:p>
       <w:pPr>
@@ -6871,6 +7628,7 @@
           <w:lang w:val="en-US"/>
         </w:rPr>
       </w:pPr>
+      <w:bookmarkStart w:id="16" w:name="_Toc184627252"/>
       <w:r>
         <w:rPr>
           <w:rFonts w:ascii="Arial" w:hAnsi="Arial" w:cs="Arial"/>
@@ -6883,7 +7641,7 @@
         <w:lastRenderedPageBreak/>
         <w:t>bikes</w:t>
       </w:r>
-      <w:bookmarkEnd w:id="17"/>
+      <w:bookmarkEnd w:id="16"/>
     </w:p>
     <w:p>
       <w:pPr>
@@ -7392,16 +8150,29 @@
           <w:lang w:val="en-US"/>
         </w:rPr>
       </w:pPr>
-      <w:r>
-        <w:rPr>
-          <w:rFonts w:ascii="Arial" w:hAnsi="Arial" w:cs="Arial"/>
-          <w:b/>
-          <w:bCs/>
-          <w:sz w:val="32"/>
-          <w:szCs w:val="32"/>
-          <w:lang w:val="en-US"/>
-        </w:rPr>
-        <w:t xml:space="preserve">Workflow </w:t>
+      <w:bookmarkStart w:id="17" w:name="_Toc184627253"/>
+      <w:r>
+        <w:rPr>
+          <w:rFonts w:ascii="Arial" w:hAnsi="Arial" w:cs="Arial"/>
+          <w:b/>
+          <w:bCs/>
+          <w:sz w:val="32"/>
+          <w:szCs w:val="32"/>
+          <w:lang w:val="en-US"/>
+        </w:rPr>
+        <w:t>Workflow</w:t>
+      </w:r>
+      <w:bookmarkEnd w:id="17"/>
+      <w:r>
+        <w:rPr>
+          <w:rFonts w:ascii="Arial" w:hAnsi="Arial" w:cs="Arial"/>
+          <w:b/>
+          <w:bCs/>
+          <w:sz w:val="32"/>
+          <w:szCs w:val="32"/>
+          <w:lang w:val="en-US"/>
+        </w:rPr>
+        <w:t xml:space="preserve"> </w:t>
       </w:r>
     </w:p>
     <w:p>
@@ -7421,6 +8192,7 @@
           <w:lang w:val="en-US"/>
         </w:rPr>
       </w:pPr>
+      <w:bookmarkStart w:id="18" w:name="_Toc184627254"/>
       <w:r>
         <w:rPr>
           <w:rFonts w:ascii="Arial" w:hAnsi="Arial" w:cs="Arial"/>
@@ -7432,11 +8204,26 @@
         </w:rPr>
         <w:t>Lấy dữ liệu từ web, lưu xuống database và tạo ra file</w:t>
       </w:r>
-    </w:p>
-    <w:p>
-      <w:pPr>
-        <w:pStyle w:val="NormalWeb"/>
-        <w:ind w:left="1080"/>
+      <w:bookmarkEnd w:id="18"/>
+    </w:p>
+    <w:p>
+      <w:pPr>
+        <w:pStyle w:val="NormalWeb"/>
+        <w:jc w:val="both"/>
+        <w:rPr>
+          <w:rFonts w:ascii="Arial" w:hAnsi="Arial" w:cs="Arial"/>
+          <w:b/>
+          <w:bCs/>
+          <w:sz w:val="32"/>
+          <w:szCs w:val="32"/>
+          <w:lang w:val="en-US"/>
+        </w:rPr>
+      </w:pPr>
+    </w:p>
+    <w:p>
+      <w:pPr>
+        <w:pStyle w:val="NormalWeb"/>
+        <w:jc w:val="both"/>
         <w:rPr>
           <w:rFonts w:ascii="Arial" w:hAnsi="Arial" w:cs="Arial"/>
           <w:b/>
@@ -7457,7 +8244,7 @@
     <w:p>
       <w:pPr>
         <w:pStyle w:val="NormalWeb"/>
-        <w:ind w:left="1080"/>
+        <w:jc w:val="both"/>
         <w:rPr>
           <w:rFonts w:ascii="Arial" w:hAnsi="Arial" w:cs="Arial"/>
           <w:b/>
@@ -7480,10 +8267,10 @@
         </w:rPr>
         <w:lastRenderedPageBreak/>
         <w:drawing>
-          <wp:inline distT="0" distB="0" distL="0" distR="0" wp14:anchorId="7F34B413" wp14:editId="2E0CDE88">
-            <wp:extent cx="5731510" cy="7242810"/>
-            <wp:effectExtent l="0" t="0" r="2540" b="0"/>
-            <wp:docPr id="1" name="Picture 1"/>
+          <wp:inline distT="0" distB="0" distL="0" distR="0" wp14:anchorId="52ADFC25" wp14:editId="211060D0">
+            <wp:extent cx="5726430" cy="7233285"/>
+            <wp:effectExtent l="0" t="0" r="7620" b="5715"/>
+            <wp:docPr id="7" name="Picture 7"/>
             <wp:cNvGraphicFramePr>
               <a:graphicFrameLocks xmlns:a="http://schemas.openxmlformats.org/drawingml/2006/main" noChangeAspect="1"/>
             </wp:cNvGraphicFramePr>
@@ -7491,8 +8278,10 @@
               <a:graphicData uri="http://schemas.openxmlformats.org/drawingml/2006/picture">
                 <pic:pic xmlns:pic="http://schemas.openxmlformats.org/drawingml/2006/picture">
                   <pic:nvPicPr>
-                    <pic:cNvPr id="1" name="Picture 1"/>
-                    <pic:cNvPicPr/>
+                    <pic:cNvPr id="0" name="Picture 1"/>
+                    <pic:cNvPicPr>
+                      <a:picLocks noChangeAspect="1" noChangeArrowheads="1"/>
+                    </pic:cNvPicPr>
                   </pic:nvPicPr>
                   <pic:blipFill>
                     <a:blip r:embed="rId14">
@@ -7502,6 +8291,517 @@
                         </a:ext>
                       </a:extLst>
                     </a:blip>
+                    <a:srcRect/>
+                    <a:stretch>
+                      <a:fillRect/>
+                    </a:stretch>
+                  </pic:blipFill>
+                  <pic:spPr bwMode="auto">
+                    <a:xfrm>
+                      <a:off x="0" y="0"/>
+                      <a:ext cx="5726430" cy="7233285"/>
+                    </a:xfrm>
+                    <a:prstGeom prst="rect">
+                      <a:avLst/>
+                    </a:prstGeom>
+                    <a:noFill/>
+                    <a:ln>
+                      <a:noFill/>
+                    </a:ln>
+                  </pic:spPr>
+                </pic:pic>
+              </a:graphicData>
+            </a:graphic>
+          </wp:inline>
+        </w:drawing>
+      </w:r>
+    </w:p>
+    <w:p>
+      <w:pPr>
+        <w:pStyle w:val="NormalWeb"/>
+        <w:numPr>
+          <w:ilvl w:val="0"/>
+          <w:numId w:val="13"/>
+        </w:numPr>
+        <w:jc w:val="center"/>
+        <w:outlineLvl w:val="0"/>
+        <w:rPr>
+          <w:rFonts w:ascii="Arial" w:hAnsi="Arial" w:cs="Arial"/>
+          <w:b/>
+          <w:bCs/>
+          <w:sz w:val="32"/>
+          <w:szCs w:val="32"/>
+          <w:lang w:val="en-US"/>
+        </w:rPr>
+      </w:pPr>
+      <w:bookmarkStart w:id="19" w:name="_Toc184627255"/>
+      <w:r>
+        <w:rPr>
+          <w:rFonts w:ascii="Arial" w:hAnsi="Arial" w:cs="Arial"/>
+          <w:b/>
+          <w:bCs/>
+          <w:sz w:val="32"/>
+          <w:szCs w:val="32"/>
+          <w:lang w:val="en-US"/>
+        </w:rPr>
+        <w:t>Exception handling</w:t>
+      </w:r>
+      <w:bookmarkEnd w:id="19"/>
+    </w:p>
+    <w:p>
+      <w:pPr>
+        <w:pStyle w:val="NormalWeb"/>
+        <w:numPr>
+          <w:ilvl w:val="0"/>
+          <w:numId w:val="19"/>
+        </w:numPr>
+        <w:outlineLvl w:val="1"/>
+        <w:rPr>
+          <w:rFonts w:ascii="Arial" w:hAnsi="Arial" w:cs="Arial"/>
+          <w:b/>
+          <w:bCs/>
+          <w:sz w:val="32"/>
+          <w:szCs w:val="32"/>
+          <w:lang w:val="en-US"/>
+        </w:rPr>
+      </w:pPr>
+      <w:bookmarkStart w:id="20" w:name="_Toc184627256"/>
+      <w:r>
+        <w:rPr>
+          <w:rFonts w:ascii="Arial" w:hAnsi="Arial" w:cs="Arial"/>
+          <w:b/>
+          <w:bCs/>
+          <w:sz w:val="32"/>
+          <w:szCs w:val="32"/>
+          <w:lang w:val="en-US"/>
+        </w:rPr>
+        <w:t>Lỗi không truy cập được trang web</w:t>
+      </w:r>
+      <w:bookmarkEnd w:id="20"/>
+    </w:p>
+    <w:p>
+      <w:pPr>
+        <w:pStyle w:val="NormalWeb"/>
+        <w:numPr>
+          <w:ilvl w:val="1"/>
+          <w:numId w:val="19"/>
+        </w:numPr>
+        <w:rPr>
+          <w:rFonts w:ascii="Arial" w:hAnsi="Arial" w:cs="Arial"/>
+          <w:b/>
+          <w:bCs/>
+          <w:sz w:val="32"/>
+          <w:szCs w:val="32"/>
+          <w:lang w:val="en-US"/>
+        </w:rPr>
+      </w:pPr>
+      <w:r>
+        <w:rPr>
+          <w:rFonts w:ascii="Arial" w:hAnsi="Arial" w:cs="Arial"/>
+          <w:b/>
+          <w:bCs/>
+          <w:sz w:val="32"/>
+          <w:szCs w:val="32"/>
+          <w:lang w:val="en-US"/>
+        </w:rPr>
+        <w:t>Nguyên nhân</w:t>
+      </w:r>
+    </w:p>
+    <w:p>
+      <w:pPr>
+        <w:pStyle w:val="NormalWeb"/>
+        <w:numPr>
+          <w:ilvl w:val="0"/>
+          <w:numId w:val="17"/>
+        </w:numPr>
+        <w:rPr>
+          <w:rFonts w:ascii="Arial" w:hAnsi="Arial" w:cs="Arial"/>
+          <w:sz w:val="32"/>
+          <w:szCs w:val="32"/>
+          <w:lang w:val="en-US"/>
+        </w:rPr>
+        <w:sectPr>
+          <w:pgSz w:w="11906" w:h="16838" w:code="9"/>
+          <w:pgMar w:top="1440" w:right="1440" w:bottom="1440" w:left="1440" w:header="720" w:footer="720" w:gutter="0"/>
+          <w:cols w:space="720"/>
+          <w:titlePg/>
+          <w:docGrid w:linePitch="360"/>
+        </w:sectPr>
+      </w:pPr>
+    </w:p>
+    <w:p>
+      <w:pPr>
+        <w:pStyle w:val="NormalWeb"/>
+        <w:numPr>
+          <w:ilvl w:val="0"/>
+          <w:numId w:val="17"/>
+        </w:numPr>
+        <w:rPr>
+          <w:rFonts w:ascii="Arial" w:hAnsi="Arial" w:cs="Arial"/>
+          <w:b/>
+          <w:bCs/>
+          <w:sz w:val="32"/>
+          <w:szCs w:val="32"/>
+          <w:lang w:val="en-US"/>
+        </w:rPr>
+      </w:pPr>
+      <w:r>
+        <w:rPr>
+          <w:rFonts w:ascii="Arial" w:hAnsi="Arial" w:cs="Arial"/>
+          <w:sz w:val="32"/>
+          <w:szCs w:val="32"/>
+          <w:lang w:val="en-US"/>
+        </w:rPr>
+        <w:lastRenderedPageBreak/>
+        <w:t>T</w:t>
+      </w:r>
+      <w:r>
+        <w:rPr>
+          <w:rFonts w:ascii="Arial" w:hAnsi="Arial" w:cs="Arial"/>
+          <w:sz w:val="32"/>
+          <w:szCs w:val="32"/>
+          <w:lang w:val="en-US"/>
+        </w:rPr>
+        <w:t>rang web block IP</w:t>
+      </w:r>
+    </w:p>
+    <w:p>
+      <w:pPr>
+        <w:pStyle w:val="NormalWeb"/>
+        <w:numPr>
+          <w:ilvl w:val="0"/>
+          <w:numId w:val="17"/>
+        </w:numPr>
+        <w:rPr>
+          <w:rFonts w:ascii="Arial" w:hAnsi="Arial" w:cs="Arial"/>
+          <w:b/>
+          <w:bCs/>
+          <w:sz w:val="32"/>
+          <w:szCs w:val="32"/>
+          <w:lang w:val="en-US"/>
+        </w:rPr>
+      </w:pPr>
+      <w:r>
+        <w:rPr>
+          <w:rFonts w:ascii="Arial" w:hAnsi="Arial" w:cs="Arial"/>
+          <w:sz w:val="32"/>
+          <w:szCs w:val="32"/>
+          <w:lang w:val="en-US"/>
+        </w:rPr>
+        <w:t>Kết nối không ổn định</w:t>
+      </w:r>
+    </w:p>
+    <w:p>
+      <w:pPr>
+        <w:pStyle w:val="NormalWeb"/>
+        <w:numPr>
+          <w:ilvl w:val="1"/>
+          <w:numId w:val="19"/>
+        </w:numPr>
+        <w:rPr>
+          <w:rFonts w:ascii="Arial" w:hAnsi="Arial" w:cs="Arial"/>
+          <w:b/>
+          <w:bCs/>
+          <w:sz w:val="32"/>
+          <w:szCs w:val="32"/>
+          <w:lang w:val="en-US"/>
+        </w:rPr>
+      </w:pPr>
+      <w:r>
+        <w:rPr>
+          <w:rFonts w:ascii="Arial" w:hAnsi="Arial" w:cs="Arial"/>
+          <w:b/>
+          <w:bCs/>
+          <w:sz w:val="32"/>
+          <w:szCs w:val="32"/>
+          <w:lang w:val="en-US"/>
+        </w:rPr>
+        <w:t>Xử lý</w:t>
+      </w:r>
+    </w:p>
+    <w:p>
+      <w:pPr>
+        <w:pStyle w:val="NormalWeb"/>
+        <w:numPr>
+          <w:ilvl w:val="2"/>
+          <w:numId w:val="19"/>
+        </w:numPr>
+        <w:rPr>
+          <w:rFonts w:ascii="Arial" w:hAnsi="Arial" w:cs="Arial"/>
+          <w:b/>
+          <w:bCs/>
+          <w:sz w:val="32"/>
+          <w:szCs w:val="32"/>
+          <w:lang w:val="en-US"/>
+        </w:rPr>
+      </w:pPr>
+      <w:r>
+        <w:rPr>
+          <w:rFonts w:ascii="Arial" w:hAnsi="Arial" w:cs="Arial"/>
+          <w:b/>
+          <w:bCs/>
+          <w:sz w:val="32"/>
+          <w:szCs w:val="32"/>
+          <w:lang w:val="en-US"/>
+        </w:rPr>
+        <w:t>Cách 1</w:t>
+      </w:r>
+    </w:p>
+    <w:p>
+      <w:pPr>
+        <w:pStyle w:val="NormalWeb"/>
+        <w:numPr>
+          <w:ilvl w:val="0"/>
+          <w:numId w:val="17"/>
+        </w:numPr>
+        <w:rPr>
+          <w:rFonts w:ascii="Arial" w:hAnsi="Arial" w:cs="Arial"/>
+          <w:b/>
+          <w:bCs/>
+          <w:sz w:val="32"/>
+          <w:szCs w:val="32"/>
+          <w:lang w:val="en-US"/>
+        </w:rPr>
+      </w:pPr>
+      <w:r>
+        <w:rPr>
+          <w:rFonts w:ascii="Arial" w:hAnsi="Arial" w:cs="Arial"/>
+          <w:sz w:val="32"/>
+          <w:szCs w:val="32"/>
+          <w:lang w:val="en-US"/>
+        </w:rPr>
+        <w:t>Truy cập vào trang web bằng trình duyệt</w:t>
+      </w:r>
+    </w:p>
+    <w:p>
+      <w:pPr>
+        <w:pStyle w:val="NormalWeb"/>
+        <w:numPr>
+          <w:ilvl w:val="0"/>
+          <w:numId w:val="17"/>
+        </w:numPr>
+        <w:rPr>
+          <w:rFonts w:ascii="Arial" w:hAnsi="Arial" w:cs="Arial"/>
+          <w:b/>
+          <w:bCs/>
+          <w:sz w:val="32"/>
+          <w:szCs w:val="32"/>
+          <w:lang w:val="en-US"/>
+        </w:rPr>
+      </w:pPr>
+      <w:r>
+        <w:rPr>
+          <w:rFonts w:ascii="Arial" w:hAnsi="Arial" w:cs="Arial"/>
+          <w:sz w:val="32"/>
+          <w:szCs w:val="32"/>
+          <w:lang w:val="en-US"/>
+        </w:rPr>
+        <w:t>Nếu không vào được thì đợi khoảng 30p sau đó sẽ chạy chương trình thủ công</w:t>
+      </w:r>
+    </w:p>
+    <w:p>
+      <w:pPr>
+        <w:pStyle w:val="NormalWeb"/>
+        <w:numPr>
+          <w:ilvl w:val="2"/>
+          <w:numId w:val="19"/>
+        </w:numPr>
+        <w:rPr>
+          <w:rFonts w:ascii="Arial" w:hAnsi="Arial" w:cs="Arial"/>
+          <w:b/>
+          <w:bCs/>
+          <w:sz w:val="32"/>
+          <w:szCs w:val="32"/>
+          <w:lang w:val="en-US"/>
+        </w:rPr>
+      </w:pPr>
+      <w:r>
+        <w:rPr>
+          <w:rFonts w:ascii="Arial" w:hAnsi="Arial" w:cs="Arial"/>
+          <w:b/>
+          <w:bCs/>
+          <w:sz w:val="32"/>
+          <w:szCs w:val="32"/>
+          <w:lang w:val="en-US"/>
+        </w:rPr>
+        <w:t>Cách 2</w:t>
+      </w:r>
+    </w:p>
+    <w:p>
+      <w:pPr>
+        <w:pStyle w:val="NormalWeb"/>
+        <w:numPr>
+          <w:ilvl w:val="0"/>
+          <w:numId w:val="17"/>
+        </w:numPr>
+        <w:rPr>
+          <w:rFonts w:ascii="Arial" w:hAnsi="Arial" w:cs="Arial"/>
+          <w:b/>
+          <w:bCs/>
+          <w:sz w:val="32"/>
+          <w:szCs w:val="32"/>
+          <w:lang w:val="en-US"/>
+        </w:rPr>
+      </w:pPr>
+      <w:r>
+        <w:rPr>
+          <w:rFonts w:ascii="Arial" w:hAnsi="Arial" w:cs="Arial"/>
+          <w:sz w:val="32"/>
+          <w:szCs w:val="32"/>
+          <w:lang w:val="en-US"/>
+        </w:rPr>
+        <w:t>Vào Task Scheduler &gt; chọn dòng chạy chương trình &gt; qua tab Settings &gt; check vào ô "If the task fails, restart every: ”</w:t>
+      </w:r>
+    </w:p>
+    <w:p>
+      <w:pPr>
+        <w:pStyle w:val="NormalWeb"/>
+        <w:numPr>
+          <w:ilvl w:val="0"/>
+          <w:numId w:val="17"/>
+        </w:numPr>
+        <w:rPr>
+          <w:rFonts w:ascii="Arial" w:hAnsi="Arial" w:cs="Arial"/>
+          <w:b/>
+          <w:bCs/>
+          <w:sz w:val="32"/>
+          <w:szCs w:val="32"/>
+          <w:lang w:val="en-US"/>
+        </w:rPr>
+      </w:pPr>
+      <w:r>
+        <w:rPr>
+          <w:rFonts w:ascii="Arial" w:hAnsi="Arial" w:cs="Arial"/>
+          <w:sz w:val="32"/>
+          <w:szCs w:val="32"/>
+          <w:lang w:val="en-US"/>
+        </w:rPr>
+        <w:t>Có thể cấu hình theo mong muốn</w:t>
+      </w:r>
+    </w:p>
+    <w:p>
+      <w:pPr>
+        <w:pStyle w:val="NormalWeb"/>
+        <w:ind w:left="1080"/>
+        <w:rPr>
+          <w:rFonts w:ascii="Arial" w:hAnsi="Arial" w:cs="Arial"/>
+          <w:b/>
+          <w:bCs/>
+          <w:sz w:val="32"/>
+          <w:szCs w:val="32"/>
+          <w:lang w:val="en-US"/>
+        </w:rPr>
+      </w:pPr>
+      <w:r>
+        <w:rPr>
+          <w:rFonts w:ascii="Arial" w:hAnsi="Arial" w:cs="Arial"/>
+          <w:b/>
+          <w:bCs/>
+          <w:noProof/>
+          <w:sz w:val="32"/>
+          <w:szCs w:val="32"/>
+          <w:lang w:val="en-US"/>
+          <w14:ligatures w14:val="standardContextual"/>
+        </w:rPr>
+        <mc:AlternateContent>
+          <mc:Choice Requires="wps">
+            <w:drawing>
+              <wp:anchor distT="0" distB="0" distL="114300" distR="114300" simplePos="0" relativeHeight="251659264" behindDoc="0" locked="0" layoutInCell="1" allowOverlap="1" wp14:anchorId="2A6350DE" wp14:editId="60652B59">
+                <wp:simplePos x="0" y="0"/>
+                <wp:positionH relativeFrom="margin">
+                  <wp:align>center</wp:align>
+                </wp:positionH>
+                <wp:positionV relativeFrom="paragraph">
+                  <wp:posOffset>1547495</wp:posOffset>
+                </wp:positionV>
+                <wp:extent cx="4627660" cy="675861"/>
+                <wp:effectExtent l="0" t="0" r="20955" b="10160"/>
+                <wp:wrapNone/>
+                <wp:docPr id="4" name="Rectangle 4"/>
+                <wp:cNvGraphicFramePr/>
+                <a:graphic xmlns:a="http://schemas.openxmlformats.org/drawingml/2006/main">
+                  <a:graphicData uri="http://schemas.microsoft.com/office/word/2010/wordprocessingShape">
+                    <wps:wsp>
+                      <wps:cNvSpPr/>
+                      <wps:spPr>
+                        <a:xfrm>
+                          <a:off x="0" y="0"/>
+                          <a:ext cx="4627660" cy="675861"/>
+                        </a:xfrm>
+                        <a:prstGeom prst="rect">
+                          <a:avLst/>
+                        </a:prstGeom>
+                        <a:noFill/>
+                        <a:ln>
+                          <a:solidFill>
+                            <a:srgbClr val="FF0000"/>
+                          </a:solidFill>
+                        </a:ln>
+                      </wps:spPr>
+                      <wps:style>
+                        <a:lnRef idx="2">
+                          <a:schemeClr val="accent1">
+                            <a:shade val="50000"/>
+                          </a:schemeClr>
+                        </a:lnRef>
+                        <a:fillRef idx="1">
+                          <a:schemeClr val="accent1"/>
+                        </a:fillRef>
+                        <a:effectRef idx="0">
+                          <a:schemeClr val="accent1"/>
+                        </a:effectRef>
+                        <a:fontRef idx="minor">
+                          <a:schemeClr val="lt1"/>
+                        </a:fontRef>
+                      </wps:style>
+                      <wps:bodyPr rot="0" spcFirstLastPara="0" vertOverflow="overflow" horzOverflow="overflow" vert="horz" wrap="square" lIns="91440" tIns="45720" rIns="91440" bIns="45720" numCol="1" spcCol="0" rtlCol="0" fromWordArt="0" anchor="ctr" anchorCtr="0" forceAA="0" compatLnSpc="1">
+                        <a:prstTxWarp prst="textNoShape">
+                          <a:avLst/>
+                        </a:prstTxWarp>
+                        <a:noAutofit/>
+                      </wps:bodyPr>
+                    </wps:wsp>
+                  </a:graphicData>
+                </a:graphic>
+              </wp:anchor>
+            </w:drawing>
+          </mc:Choice>
+          <mc:Fallback>
+            <w:pict>
+              <v:rect w14:anchorId="52F38863" id="Rectangle 4" o:spid="_x0000_s1026" style="position:absolute;margin-left:0;margin-top:121.85pt;width:364.4pt;height:53.2pt;z-index:251659264;visibility:visible;mso-wrap-style:square;mso-wrap-distance-left:9pt;mso-wrap-distance-top:0;mso-wrap-distance-right:9pt;mso-wrap-distance-bottom:0;mso-position-horizontal:center;mso-position-horizontal-relative:margin;mso-position-vertical:absolute;mso-position-vertical-relative:text;v-text-anchor:middle" o:gfxdata="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" filled="f" strokecolor="red" strokeweight="1pt">
+                <w10:wrap anchorx="margin"/>
+              </v:rect>
+            </w:pict>
+          </mc:Fallback>
+        </mc:AlternateContent>
+      </w:r>
+      <w:r>
+        <w:rPr>
+          <w:rFonts w:ascii="Arial" w:hAnsi="Arial" w:cs="Arial"/>
+          <w:b/>
+          <w:bCs/>
+          <w:noProof/>
+          <w:sz w:val="32"/>
+          <w:szCs w:val="32"/>
+          <w:lang w:val="en-US"/>
+        </w:rPr>
+        <w:drawing>
+          <wp:inline distT="0" distB="0" distL="0" distR="0" wp14:anchorId="0E55396A" wp14:editId="6FFDCD65">
+            <wp:extent cx="5731510" cy="4318635"/>
+            <wp:effectExtent l="0" t="0" r="2540" b="5715"/>
+            <wp:docPr id="1" name="Picture 1"/>
+            <wp:cNvGraphicFramePr>
+              <a:graphicFrameLocks xmlns:a="http://schemas.openxmlformats.org/drawingml/2006/main" noChangeAspect="1"/>
+            </wp:cNvGraphicFramePr>
+            <a:graphic xmlns:a="http://schemas.openxmlformats.org/drawingml/2006/main">
+              <a:graphicData uri="http://schemas.openxmlformats.org/drawingml/2006/picture">
+                <pic:pic xmlns:pic="http://schemas.openxmlformats.org/drawingml/2006/picture">
+                  <pic:nvPicPr>
+                    <pic:cNvPr id="1" name=""/>
+                    <pic:cNvPicPr/>
+                  </pic:nvPicPr>
+                  <pic:blipFill>
+                    <a:blip r:embed="rId15"/>
                     <a:stretch>
                       <a:fillRect/>
                     </a:stretch>
@@ -7509,7 +8809,7 @@
                   <pic:spPr>
                     <a:xfrm>
                       <a:off x="0" y="0"/>
-                      <a:ext cx="5731510" cy="7242810"/>
+                      <a:ext cx="5731510" cy="4318635"/>
                     </a:xfrm>
                     <a:prstGeom prst="rect">
                       <a:avLst/>
@@ -7521,6 +8821,809 @@
           </wp:inline>
         </w:drawing>
       </w:r>
+    </w:p>
+    <w:p>
+      <w:pPr>
+        <w:pStyle w:val="NormalWeb"/>
+        <w:numPr>
+          <w:ilvl w:val="0"/>
+          <w:numId w:val="17"/>
+        </w:numPr>
+        <w:rPr>
+          <w:rFonts w:ascii="Arial" w:hAnsi="Arial" w:cs="Arial"/>
+          <w:b/>
+          <w:bCs/>
+          <w:sz w:val="32"/>
+          <w:szCs w:val="32"/>
+          <w:lang w:val="en-US"/>
+        </w:rPr>
+      </w:pPr>
+      <w:r>
+        <w:rPr>
+          <w:rFonts w:ascii="Arial" w:hAnsi="Arial" w:cs="Arial"/>
+          <w:sz w:val="32"/>
+          <w:szCs w:val="32"/>
+          <w:lang w:val="en-US"/>
+        </w:rPr>
+        <w:t>Chương trình sẽ tự động chạy lại sau</w:t>
+      </w:r>
+      <w:r>
+        <w:rPr>
+          <w:rFonts w:ascii="Arial" w:hAnsi="Arial" w:cs="Arial"/>
+          <w:sz w:val="32"/>
+          <w:szCs w:val="32"/>
+          <w:lang w:val="en-US"/>
+        </w:rPr>
+        <w:t xml:space="preserve"> mỗi 1p nếu như lỗi. Tối đa 3 lầ</w:t>
+      </w:r>
+      <w:r>
+        <w:rPr>
+          <w:rFonts w:ascii="Arial" w:hAnsi="Arial" w:cs="Arial"/>
+          <w:sz w:val="32"/>
+          <w:szCs w:val="32"/>
+          <w:lang w:val="en-US"/>
+        </w:rPr>
+        <w:t>n</w:t>
+      </w:r>
+    </w:p>
+    <w:p>
+      <w:pPr>
+        <w:pStyle w:val="NormalWeb"/>
+        <w:numPr>
+          <w:ilvl w:val="0"/>
+          <w:numId w:val="19"/>
+        </w:numPr>
+        <w:outlineLvl w:val="1"/>
+        <w:rPr>
+          <w:rFonts w:ascii="Arial" w:hAnsi="Arial" w:cs="Arial"/>
+          <w:b/>
+          <w:bCs/>
+          <w:sz w:val="32"/>
+          <w:szCs w:val="32"/>
+          <w:lang w:val="en-US"/>
+        </w:rPr>
+        <w:sectPr>
+          <w:pgSz w:w="11906" w:h="16838" w:code="9"/>
+          <w:pgMar w:top="1440" w:right="1440" w:bottom="1440" w:left="1440" w:header="720" w:footer="720" w:gutter="0"/>
+          <w:cols w:space="720"/>
+          <w:titlePg/>
+          <w:docGrid w:linePitch="360"/>
+        </w:sectPr>
+      </w:pPr>
+    </w:p>
+    <w:p>
+      <w:pPr>
+        <w:pStyle w:val="NormalWeb"/>
+        <w:numPr>
+          <w:ilvl w:val="0"/>
+          <w:numId w:val="19"/>
+        </w:numPr>
+        <w:outlineLvl w:val="1"/>
+        <w:rPr>
+          <w:rFonts w:ascii="Arial" w:hAnsi="Arial" w:cs="Arial"/>
+          <w:b/>
+          <w:bCs/>
+          <w:sz w:val="32"/>
+          <w:szCs w:val="32"/>
+          <w:lang w:val="en-US"/>
+        </w:rPr>
+      </w:pPr>
+      <w:bookmarkStart w:id="21" w:name="_Toc184627257"/>
+      <w:r>
+        <w:rPr>
+          <w:rFonts w:ascii="Arial" w:hAnsi="Arial" w:cs="Arial"/>
+          <w:b/>
+          <w:bCs/>
+          <w:sz w:val="32"/>
+          <w:szCs w:val="32"/>
+          <w:lang w:val="en-US"/>
+        </w:rPr>
+        <w:lastRenderedPageBreak/>
+        <w:t>Lỗi không lấy được mô tả</w:t>
+      </w:r>
+      <w:bookmarkEnd w:id="21"/>
+    </w:p>
+    <w:p>
+      <w:pPr>
+        <w:pStyle w:val="NormalWeb"/>
+        <w:numPr>
+          <w:ilvl w:val="1"/>
+          <w:numId w:val="19"/>
+        </w:numPr>
+        <w:rPr>
+          <w:rFonts w:ascii="Arial" w:hAnsi="Arial" w:cs="Arial"/>
+          <w:b/>
+          <w:bCs/>
+          <w:sz w:val="32"/>
+          <w:szCs w:val="32"/>
+          <w:lang w:val="en-US"/>
+        </w:rPr>
+      </w:pPr>
+      <w:r>
+        <w:rPr>
+          <w:rFonts w:ascii="Arial" w:hAnsi="Arial" w:cs="Arial"/>
+          <w:b/>
+          <w:bCs/>
+          <w:sz w:val="32"/>
+          <w:szCs w:val="32"/>
+          <w:lang w:val="en-US"/>
+        </w:rPr>
+        <w:t>Nguyên nhân</w:t>
+      </w:r>
+    </w:p>
+    <w:p>
+      <w:pPr>
+        <w:pStyle w:val="NormalWeb"/>
+        <w:numPr>
+          <w:ilvl w:val="0"/>
+          <w:numId w:val="17"/>
+        </w:numPr>
+        <w:rPr>
+          <w:rFonts w:ascii="Arial" w:hAnsi="Arial" w:cs="Arial"/>
+          <w:sz w:val="32"/>
+          <w:szCs w:val="32"/>
+          <w:lang w:val="en-US"/>
+        </w:rPr>
+      </w:pPr>
+      <w:r>
+        <w:rPr>
+          <w:rFonts w:ascii="Arial" w:hAnsi="Arial" w:cs="Arial"/>
+          <w:sz w:val="32"/>
+          <w:szCs w:val="32"/>
+          <w:lang w:val="en-US"/>
+        </w:rPr>
+        <w:t>Các phần mô tả không tổ chức đồng nhất</w:t>
+      </w:r>
+    </w:p>
+    <w:p>
+      <w:pPr>
+        <w:pStyle w:val="NormalWeb"/>
+        <w:numPr>
+          <w:ilvl w:val="0"/>
+          <w:numId w:val="17"/>
+        </w:numPr>
+        <w:rPr>
+          <w:rFonts w:ascii="Arial" w:hAnsi="Arial" w:cs="Arial"/>
+          <w:sz w:val="32"/>
+          <w:szCs w:val="32"/>
+          <w:lang w:val="en-US"/>
+        </w:rPr>
+      </w:pPr>
+      <w:r>
+        <w:rPr>
+          <w:rFonts w:ascii="Arial" w:hAnsi="Arial" w:cs="Arial"/>
+          <w:sz w:val="32"/>
+          <w:szCs w:val="32"/>
+          <w:lang w:val="en-US"/>
+        </w:rPr>
+        <w:t>Selenium không thể tìm thấy</w:t>
+      </w:r>
+    </w:p>
+    <w:p>
+      <w:pPr>
+        <w:pStyle w:val="NormalWeb"/>
+        <w:numPr>
+          <w:ilvl w:val="1"/>
+          <w:numId w:val="19"/>
+        </w:numPr>
+        <w:rPr>
+          <w:rFonts w:ascii="Arial" w:hAnsi="Arial" w:cs="Arial"/>
+          <w:b/>
+          <w:bCs/>
+          <w:sz w:val="32"/>
+          <w:szCs w:val="32"/>
+          <w:lang w:val="en-US"/>
+        </w:rPr>
+      </w:pPr>
+      <w:r>
+        <w:rPr>
+          <w:rFonts w:ascii="Arial" w:hAnsi="Arial" w:cs="Arial"/>
+          <w:b/>
+          <w:bCs/>
+          <w:sz w:val="32"/>
+          <w:szCs w:val="32"/>
+          <w:lang w:val="en-US"/>
+        </w:rPr>
+        <w:t>Xử lý</w:t>
+      </w:r>
+    </w:p>
+    <w:p>
+      <w:pPr>
+        <w:pStyle w:val="NormalWeb"/>
+        <w:numPr>
+          <w:ilvl w:val="2"/>
+          <w:numId w:val="19"/>
+        </w:numPr>
+        <w:rPr>
+          <w:rFonts w:ascii="Arial" w:hAnsi="Arial" w:cs="Arial"/>
+          <w:b/>
+          <w:bCs/>
+          <w:sz w:val="32"/>
+          <w:szCs w:val="32"/>
+          <w:lang w:val="en-US"/>
+        </w:rPr>
+      </w:pPr>
+      <w:r>
+        <w:rPr>
+          <w:rFonts w:ascii="Arial" w:hAnsi="Arial" w:cs="Arial"/>
+          <w:b/>
+          <w:bCs/>
+          <w:sz w:val="32"/>
+          <w:szCs w:val="32"/>
+          <w:lang w:val="en-US"/>
+        </w:rPr>
+        <w:t xml:space="preserve">Cách </w:t>
+      </w:r>
+      <w:r>
+        <w:rPr>
+          <w:rFonts w:ascii="Arial" w:hAnsi="Arial" w:cs="Arial"/>
+          <w:b/>
+          <w:bCs/>
+          <w:sz w:val="32"/>
+          <w:szCs w:val="32"/>
+          <w:lang w:val="en-US"/>
+        </w:rPr>
+        <w:t>1</w:t>
+      </w:r>
+    </w:p>
+    <w:p>
+      <w:pPr>
+        <w:pStyle w:val="NormalWeb"/>
+        <w:numPr>
+          <w:ilvl w:val="0"/>
+          <w:numId w:val="17"/>
+        </w:numPr>
+        <w:rPr>
+          <w:rFonts w:ascii="Arial" w:hAnsi="Arial" w:cs="Arial"/>
+          <w:b/>
+          <w:bCs/>
+          <w:sz w:val="32"/>
+          <w:szCs w:val="32"/>
+          <w:lang w:val="en-US"/>
+        </w:rPr>
+      </w:pPr>
+      <w:r>
+        <w:rPr>
+          <w:rFonts w:ascii="Arial" w:hAnsi="Arial" w:cs="Arial"/>
+          <w:sz w:val="32"/>
+          <w:szCs w:val="32"/>
+          <w:lang w:val="en-US"/>
+        </w:rPr>
+        <w:t>Không lấy mô tả của sản phẩm đó</w:t>
+      </w:r>
+      <w:r>
+        <w:rPr>
+          <w:rFonts w:ascii="Arial" w:hAnsi="Arial" w:cs="Arial"/>
+          <w:b/>
+          <w:bCs/>
+          <w:sz w:val="32"/>
+          <w:szCs w:val="32"/>
+          <w:lang w:val="en-US"/>
+        </w:rPr>
+        <w:t xml:space="preserve"> </w:t>
+      </w:r>
+      <w:r>
+        <w:rPr>
+          <w:rFonts w:ascii="Arial" w:hAnsi="Arial" w:cs="Arial"/>
+          <w:sz w:val="32"/>
+          <w:szCs w:val="32"/>
+          <w:lang w:val="en-US"/>
+        </w:rPr>
+        <w:t xml:space="preserve">và tiếp tục </w:t>
+      </w:r>
+      <w:r>
+        <w:rPr>
+          <w:rFonts w:ascii="Arial" w:hAnsi="Arial" w:cs="Arial"/>
+          <w:sz w:val="32"/>
+          <w:szCs w:val="32"/>
+          <w:lang w:val="en-US"/>
+        </w:rPr>
+        <w:t>chạy</w:t>
+      </w:r>
+    </w:p>
+    <w:p>
+      <w:pPr>
+        <w:pStyle w:val="NormalWeb"/>
+        <w:numPr>
+          <w:ilvl w:val="0"/>
+          <w:numId w:val="19"/>
+        </w:numPr>
+        <w:outlineLvl w:val="1"/>
+        <w:rPr>
+          <w:rFonts w:ascii="Arial" w:hAnsi="Arial" w:cs="Arial"/>
+          <w:b/>
+          <w:bCs/>
+          <w:sz w:val="32"/>
+          <w:szCs w:val="32"/>
+          <w:lang w:val="en-US"/>
+        </w:rPr>
+      </w:pPr>
+      <w:bookmarkStart w:id="22" w:name="_Toc184627258"/>
+      <w:r>
+        <w:rPr>
+          <w:rFonts w:ascii="Arial" w:hAnsi="Arial" w:cs="Arial"/>
+          <w:b/>
+          <w:bCs/>
+          <w:sz w:val="32"/>
+          <w:szCs w:val="32"/>
+          <w:lang w:val="en-US"/>
+        </w:rPr>
+        <w:t>Lỗi số lượng sản ph</w:t>
+      </w:r>
+      <w:r>
+        <w:rPr>
+          <w:rFonts w:ascii="Arial" w:hAnsi="Arial" w:cs="Arial"/>
+          <w:b/>
+          <w:bCs/>
+          <w:sz w:val="32"/>
+          <w:szCs w:val="32"/>
+          <w:lang w:val="en-US"/>
+        </w:rPr>
+        <w:t xml:space="preserve">ẩm bằng </w:t>
+      </w:r>
+      <w:r>
+        <w:rPr>
+          <w:rFonts w:ascii="Arial" w:hAnsi="Arial" w:cs="Arial"/>
+          <w:b/>
+          <w:bCs/>
+          <w:sz w:val="32"/>
+          <w:szCs w:val="32"/>
+          <w:lang w:val="en-US"/>
+        </w:rPr>
+        <w:t>0</w:t>
+      </w:r>
+      <w:bookmarkEnd w:id="22"/>
+    </w:p>
+    <w:p>
+      <w:pPr>
+        <w:pStyle w:val="NormalWeb"/>
+        <w:numPr>
+          <w:ilvl w:val="1"/>
+          <w:numId w:val="19"/>
+        </w:numPr>
+        <w:rPr>
+          <w:rFonts w:ascii="Arial" w:hAnsi="Arial" w:cs="Arial"/>
+          <w:b/>
+          <w:bCs/>
+          <w:sz w:val="32"/>
+          <w:szCs w:val="32"/>
+          <w:lang w:val="en-US"/>
+        </w:rPr>
+      </w:pPr>
+      <w:r>
+        <w:rPr>
+          <w:rFonts w:ascii="Arial" w:hAnsi="Arial" w:cs="Arial"/>
+          <w:b/>
+          <w:bCs/>
+          <w:sz w:val="32"/>
+          <w:szCs w:val="32"/>
+          <w:lang w:val="en-US"/>
+        </w:rPr>
+        <w:t>Nguyên nhân</w:t>
+      </w:r>
+    </w:p>
+    <w:p>
+      <w:pPr>
+        <w:pStyle w:val="NormalWeb"/>
+        <w:numPr>
+          <w:ilvl w:val="0"/>
+          <w:numId w:val="17"/>
+        </w:numPr>
+        <w:rPr>
+          <w:rFonts w:ascii="Arial" w:hAnsi="Arial" w:cs="Arial"/>
+          <w:b/>
+          <w:bCs/>
+          <w:sz w:val="32"/>
+          <w:szCs w:val="32"/>
+          <w:lang w:val="en-US"/>
+        </w:rPr>
+      </w:pPr>
+      <w:r>
+        <w:rPr>
+          <w:rFonts w:ascii="Arial" w:hAnsi="Arial" w:cs="Arial"/>
+          <w:sz w:val="32"/>
+          <w:szCs w:val="32"/>
+          <w:lang w:val="en-US"/>
+        </w:rPr>
+        <w:t>Không thể truy cập trang web(lỗi 1)</w:t>
+      </w:r>
+    </w:p>
+    <w:p>
+      <w:pPr>
+        <w:pStyle w:val="NormalWeb"/>
+        <w:numPr>
+          <w:ilvl w:val="0"/>
+          <w:numId w:val="17"/>
+        </w:numPr>
+        <w:rPr>
+          <w:rFonts w:ascii="Arial" w:hAnsi="Arial" w:cs="Arial"/>
+          <w:b/>
+          <w:bCs/>
+          <w:sz w:val="32"/>
+          <w:szCs w:val="32"/>
+          <w:lang w:val="en-US"/>
+        </w:rPr>
+      </w:pPr>
+      <w:r>
+        <w:rPr>
+          <w:rFonts w:ascii="Arial" w:hAnsi="Arial" w:cs="Arial"/>
+          <w:sz w:val="32"/>
+          <w:szCs w:val="32"/>
+          <w:lang w:val="en-US"/>
+        </w:rPr>
+        <w:t>Không thể truy cập sản phẩm</w:t>
+      </w:r>
+    </w:p>
+    <w:p>
+      <w:pPr>
+        <w:pStyle w:val="NormalWeb"/>
+        <w:numPr>
+          <w:ilvl w:val="1"/>
+          <w:numId w:val="19"/>
+        </w:numPr>
+        <w:rPr>
+          <w:rFonts w:ascii="Arial" w:hAnsi="Arial" w:cs="Arial"/>
+          <w:b/>
+          <w:bCs/>
+          <w:sz w:val="32"/>
+          <w:szCs w:val="32"/>
+          <w:lang w:val="en-US"/>
+        </w:rPr>
+      </w:pPr>
+      <w:r>
+        <w:rPr>
+          <w:rFonts w:ascii="Arial" w:hAnsi="Arial" w:cs="Arial"/>
+          <w:b/>
+          <w:bCs/>
+          <w:sz w:val="32"/>
+          <w:szCs w:val="32"/>
+          <w:lang w:val="en-US"/>
+        </w:rPr>
+        <w:t>Xử lý</w:t>
+      </w:r>
+    </w:p>
+    <w:p>
+      <w:pPr>
+        <w:pStyle w:val="NormalWeb"/>
+        <w:numPr>
+          <w:ilvl w:val="2"/>
+          <w:numId w:val="19"/>
+        </w:numPr>
+        <w:rPr>
+          <w:rFonts w:ascii="Arial" w:hAnsi="Arial" w:cs="Arial"/>
+          <w:b/>
+          <w:bCs/>
+          <w:sz w:val="32"/>
+          <w:szCs w:val="32"/>
+          <w:lang w:val="en-US"/>
+        </w:rPr>
+      </w:pPr>
+      <w:r>
+        <w:rPr>
+          <w:rFonts w:ascii="Arial" w:hAnsi="Arial" w:cs="Arial"/>
+          <w:b/>
+          <w:bCs/>
+          <w:sz w:val="32"/>
+          <w:szCs w:val="32"/>
+          <w:lang w:val="en-US"/>
+        </w:rPr>
+        <w:t>Cách 1</w:t>
+      </w:r>
+    </w:p>
+    <w:p>
+      <w:pPr>
+        <w:pStyle w:val="NormalWeb"/>
+        <w:numPr>
+          <w:ilvl w:val="0"/>
+          <w:numId w:val="17"/>
+        </w:numPr>
+        <w:rPr>
+          <w:rFonts w:ascii="Arial" w:hAnsi="Arial" w:cs="Arial"/>
+          <w:sz w:val="32"/>
+          <w:szCs w:val="32"/>
+          <w:lang w:val="en-US"/>
+        </w:rPr>
+      </w:pPr>
+      <w:r>
+        <w:rPr>
+          <w:rFonts w:ascii="Arial" w:hAnsi="Arial" w:cs="Arial"/>
+          <w:sz w:val="32"/>
+          <w:szCs w:val="32"/>
+          <w:lang w:val="en-US"/>
+        </w:rPr>
+        <w:t>Bỏ qua sản phẩm đó và tiếp tục chạy</w:t>
+      </w:r>
+    </w:p>
+    <w:p>
+      <w:pPr>
+        <w:pStyle w:val="NormalWeb"/>
+        <w:numPr>
+          <w:ilvl w:val="2"/>
+          <w:numId w:val="19"/>
+        </w:numPr>
+        <w:rPr>
+          <w:rFonts w:ascii="Arial" w:hAnsi="Arial" w:cs="Arial"/>
+          <w:b/>
+          <w:bCs/>
+          <w:sz w:val="32"/>
+          <w:szCs w:val="32"/>
+          <w:lang w:val="en-US"/>
+        </w:rPr>
+      </w:pPr>
+      <w:r>
+        <w:rPr>
+          <w:rFonts w:ascii="Arial" w:hAnsi="Arial" w:cs="Arial"/>
+          <w:b/>
+          <w:bCs/>
+          <w:sz w:val="32"/>
+          <w:szCs w:val="32"/>
+          <w:lang w:val="en-US"/>
+        </w:rPr>
+        <w:t xml:space="preserve">Cách </w:t>
+      </w:r>
+      <w:r>
+        <w:rPr>
+          <w:rFonts w:ascii="Arial" w:hAnsi="Arial" w:cs="Arial"/>
+          <w:b/>
+          <w:bCs/>
+          <w:sz w:val="32"/>
+          <w:szCs w:val="32"/>
+          <w:lang w:val="en-US"/>
+        </w:rPr>
+        <w:t>2</w:t>
+      </w:r>
+    </w:p>
+    <w:p>
+      <w:pPr>
+        <w:pStyle w:val="NormalWeb"/>
+        <w:numPr>
+          <w:ilvl w:val="0"/>
+          <w:numId w:val="17"/>
+        </w:numPr>
+        <w:rPr>
+          <w:rFonts w:ascii="Arial" w:hAnsi="Arial" w:cs="Arial"/>
+          <w:sz w:val="32"/>
+          <w:szCs w:val="32"/>
+          <w:lang w:val="en-US"/>
+        </w:rPr>
+      </w:pPr>
+      <w:r>
+        <w:rPr>
+          <w:rFonts w:ascii="Arial" w:hAnsi="Arial" w:cs="Arial"/>
+          <w:sz w:val="32"/>
+          <w:szCs w:val="32"/>
+          <w:lang w:val="en-US"/>
+        </w:rPr>
+        <w:t>Xử lý giống lỗi 1</w:t>
+      </w:r>
+    </w:p>
+    <w:p>
+      <w:pPr>
+        <w:pStyle w:val="NormalWeb"/>
+        <w:numPr>
+          <w:ilvl w:val="0"/>
+          <w:numId w:val="19"/>
+        </w:numPr>
+        <w:outlineLvl w:val="1"/>
+        <w:rPr>
+          <w:rFonts w:ascii="Arial" w:hAnsi="Arial" w:cs="Arial"/>
+          <w:b/>
+          <w:bCs/>
+          <w:sz w:val="32"/>
+          <w:szCs w:val="32"/>
+          <w:lang w:val="en-US"/>
+        </w:rPr>
+      </w:pPr>
+      <w:bookmarkStart w:id="23" w:name="_Toc184627259"/>
+      <w:r>
+        <w:rPr>
+          <w:rFonts w:ascii="Arial" w:hAnsi="Arial" w:cs="Arial"/>
+          <w:b/>
+          <w:bCs/>
+          <w:sz w:val="32"/>
+          <w:szCs w:val="32"/>
+          <w:lang w:val="en-US"/>
+        </w:rPr>
+        <w:t>Lỗi</w:t>
+      </w:r>
+      <w:r>
+        <w:rPr>
+          <w:rFonts w:ascii="Arial" w:hAnsi="Arial" w:cs="Arial"/>
+          <w:b/>
+          <w:bCs/>
+          <w:sz w:val="32"/>
+          <w:szCs w:val="32"/>
+          <w:lang w:val="en-US"/>
+        </w:rPr>
+        <w:t xml:space="preserve"> không thể lưu vào CSDL</w:t>
+      </w:r>
+      <w:bookmarkEnd w:id="23"/>
+    </w:p>
+    <w:p>
+      <w:pPr>
+        <w:pStyle w:val="NormalWeb"/>
+        <w:numPr>
+          <w:ilvl w:val="1"/>
+          <w:numId w:val="19"/>
+        </w:numPr>
+        <w:rPr>
+          <w:rFonts w:ascii="Arial" w:hAnsi="Arial" w:cs="Arial"/>
+          <w:b/>
+          <w:bCs/>
+          <w:sz w:val="32"/>
+          <w:szCs w:val="32"/>
+          <w:lang w:val="en-US"/>
+        </w:rPr>
+      </w:pPr>
+      <w:r>
+        <w:rPr>
+          <w:rFonts w:ascii="Arial" w:hAnsi="Arial" w:cs="Arial"/>
+          <w:b/>
+          <w:bCs/>
+          <w:sz w:val="32"/>
+          <w:szCs w:val="32"/>
+          <w:lang w:val="en-US"/>
+        </w:rPr>
+        <w:t>Nguyên nhân</w:t>
+      </w:r>
+    </w:p>
+    <w:p>
+      <w:pPr>
+        <w:pStyle w:val="NormalWeb"/>
+        <w:numPr>
+          <w:ilvl w:val="0"/>
+          <w:numId w:val="17"/>
+        </w:numPr>
+        <w:rPr>
+          <w:rFonts w:ascii="Arial" w:hAnsi="Arial" w:cs="Arial"/>
+          <w:sz w:val="32"/>
+          <w:szCs w:val="32"/>
+          <w:lang w:val="en-US"/>
+        </w:rPr>
+      </w:pPr>
+      <w:r>
+        <w:rPr>
+          <w:rFonts w:ascii="Arial" w:hAnsi="Arial" w:cs="Arial"/>
+          <w:sz w:val="32"/>
+          <w:szCs w:val="32"/>
+          <w:lang w:val="en-US"/>
+        </w:rPr>
+        <w:t>Do mô tả quá dài</w:t>
+      </w:r>
+      <w:r>
+        <w:rPr>
+          <w:rFonts w:ascii="Arial" w:hAnsi="Arial" w:cs="Arial"/>
+          <w:sz w:val="32"/>
+          <w:szCs w:val="32"/>
+          <w:lang w:val="en-US"/>
+        </w:rPr>
+        <w:t xml:space="preserve"> vượt </w:t>
+      </w:r>
+      <w:r>
+        <w:rPr>
+          <w:rFonts w:ascii="Arial" w:hAnsi="Arial" w:cs="Arial"/>
+          <w:sz w:val="32"/>
+          <w:szCs w:val="32"/>
+          <w:lang w:val="en-US"/>
+        </w:rPr>
+        <w:t>quá khả năng</w:t>
+      </w:r>
+      <w:r>
+        <w:rPr>
+          <w:rFonts w:ascii="Arial" w:hAnsi="Arial" w:cs="Arial"/>
+          <w:sz w:val="32"/>
+          <w:szCs w:val="32"/>
+          <w:lang w:val="en-US"/>
+        </w:rPr>
+        <w:t xml:space="preserve"> lưu trữ</w:t>
+      </w:r>
+      <w:r>
+        <w:rPr>
+          <w:rFonts w:ascii="Arial" w:hAnsi="Arial" w:cs="Arial"/>
+          <w:sz w:val="32"/>
+          <w:szCs w:val="32"/>
+          <w:lang w:val="en-US"/>
+        </w:rPr>
+        <w:t xml:space="preserve"> của CSDL</w:t>
+      </w:r>
+    </w:p>
+    <w:p>
+      <w:pPr>
+        <w:pStyle w:val="NormalWeb"/>
+        <w:numPr>
+          <w:ilvl w:val="1"/>
+          <w:numId w:val="19"/>
+        </w:numPr>
+        <w:rPr>
+          <w:rFonts w:ascii="Arial" w:hAnsi="Arial" w:cs="Arial"/>
+          <w:b/>
+          <w:bCs/>
+          <w:sz w:val="32"/>
+          <w:szCs w:val="32"/>
+          <w:lang w:val="en-US"/>
+        </w:rPr>
+      </w:pPr>
+      <w:r>
+        <w:rPr>
+          <w:rFonts w:ascii="Arial" w:hAnsi="Arial" w:cs="Arial"/>
+          <w:b/>
+          <w:bCs/>
+          <w:sz w:val="32"/>
+          <w:szCs w:val="32"/>
+          <w:lang w:val="en-US"/>
+        </w:rPr>
+        <w:t>Xử lý</w:t>
+      </w:r>
+    </w:p>
+    <w:p>
+      <w:pPr>
+        <w:pStyle w:val="NormalWeb"/>
+        <w:numPr>
+          <w:ilvl w:val="0"/>
+          <w:numId w:val="17"/>
+        </w:numPr>
+        <w:rPr>
+          <w:rFonts w:ascii="Arial" w:hAnsi="Arial" w:cs="Arial"/>
+          <w:sz w:val="32"/>
+          <w:szCs w:val="32"/>
+          <w:lang w:val="en-US"/>
+        </w:rPr>
+      </w:pPr>
+      <w:r>
+        <w:rPr>
+          <w:rFonts w:ascii="Arial" w:hAnsi="Arial" w:cs="Arial"/>
+          <w:sz w:val="32"/>
+          <w:szCs w:val="32"/>
+          <w:lang w:val="en-US"/>
+        </w:rPr>
+        <w:t>Tạo 3 cột mô tả</w:t>
+      </w:r>
+    </w:p>
+    <w:p>
+      <w:pPr>
+        <w:pStyle w:val="NormalWeb"/>
+        <w:numPr>
+          <w:ilvl w:val="0"/>
+          <w:numId w:val="17"/>
+        </w:numPr>
+        <w:rPr>
+          <w:rFonts w:ascii="Arial" w:hAnsi="Arial" w:cs="Arial"/>
+          <w:sz w:val="32"/>
+          <w:szCs w:val="32"/>
+          <w:lang w:val="en-US"/>
+        </w:rPr>
+      </w:pPr>
+      <w:r>
+        <w:rPr>
+          <w:rFonts w:ascii="Arial" w:hAnsi="Arial" w:cs="Arial"/>
+          <w:sz w:val="32"/>
+          <w:szCs w:val="32"/>
+          <w:lang w:val="en-US"/>
+        </w:rPr>
+        <w:t>C</w:t>
+      </w:r>
+      <w:r>
+        <w:rPr>
+          <w:rFonts w:ascii="Arial" w:hAnsi="Arial" w:cs="Arial"/>
+          <w:sz w:val="32"/>
+          <w:szCs w:val="32"/>
+          <w:lang w:val="en-US"/>
+        </w:rPr>
+        <w:t>hia độ dài của mô tả thành 3 phần bằng nhau</w:t>
+      </w:r>
+    </w:p>
+    <w:p>
+      <w:pPr>
+        <w:pStyle w:val="NormalWeb"/>
+        <w:rPr>
+          <w:rFonts w:ascii="Arial" w:hAnsi="Arial" w:cs="Arial"/>
+          <w:b/>
+          <w:bCs/>
+          <w:sz w:val="32"/>
+          <w:szCs w:val="32"/>
+          <w:lang w:val="en-US"/>
+        </w:rPr>
+      </w:pPr>
     </w:p>
     <w:sectPr>
       <w:pgSz w:w="11906" w:h="16838" w:code="9"/>
@@ -8571,9 +10674,122 @@
     </w:lvl>
   </w:abstractNum>
   <w:abstractNum w:abstractNumId="9" w15:restartNumberingAfterBreak="0">
+    <w:nsid w:val="4B331BF1"/>
+    <w:multiLevelType w:val="multilevel"/>
+    <w:tmpl w:val="D6F28FD6"/>
+    <w:lvl w:ilvl="0">
+      <w:start w:val="1"/>
+      <w:numFmt w:val="decimal"/>
+      <w:lvlText w:val="%1."/>
+      <w:lvlJc w:val="left"/>
+      <w:pPr>
+        <w:ind w:left="360" w:hanging="360"/>
+      </w:pPr>
+      <w:rPr>
+        <w:rFonts w:ascii="Arial" w:eastAsia="Times New Roman" w:hAnsi="Arial" w:cs="Arial" w:hint="default"/>
+      </w:rPr>
+    </w:lvl>
+    <w:lvl w:ilvl="1">
+      <w:start w:val="1"/>
+      <w:numFmt w:val="decimal"/>
+      <w:lvlText w:val="%1.%2."/>
+      <w:lvlJc w:val="left"/>
+      <w:pPr>
+        <w:ind w:left="792" w:hanging="432"/>
+      </w:pPr>
+      <w:rPr>
+        <w:rFonts w:hint="default"/>
+      </w:rPr>
+    </w:lvl>
+    <w:lvl w:ilvl="2">
+      <w:start w:val="1"/>
+      <w:numFmt w:val="decimal"/>
+      <w:lvlText w:val="%1.%2.%3."/>
+      <w:lvlJc w:val="left"/>
+      <w:pPr>
+        <w:ind w:left="1224" w:hanging="504"/>
+      </w:pPr>
+      <w:rPr>
+        <w:rFonts w:hint="default"/>
+      </w:rPr>
+    </w:lvl>
+    <w:lvl w:ilvl="3">
+      <w:start w:val="1"/>
+      <w:numFmt w:val="decimal"/>
+      <w:lvlText w:val="%1.%2.%3.%4."/>
+      <w:lvlJc w:val="left"/>
+      <w:pPr>
+        <w:ind w:left="1728" w:hanging="648"/>
+      </w:pPr>
+      <w:rPr>
+        <w:rFonts w:hint="default"/>
+      </w:rPr>
+    </w:lvl>
+    <w:lvl w:ilvl="4">
+      <w:start w:val="1"/>
+      <w:numFmt w:val="decimal"/>
+      <w:lvlText w:val="%1.%2.%3.%4.%5."/>
+      <w:lvlJc w:val="left"/>
+      <w:pPr>
+        <w:ind w:left="2232" w:hanging="792"/>
+      </w:pPr>
+      <w:rPr>
+        <w:rFonts w:hint="default"/>
+      </w:rPr>
+    </w:lvl>
+    <w:lvl w:ilvl="5">
+      <w:start w:val="1"/>
+      <w:numFmt w:val="decimal"/>
+      <w:lvlText w:val="%1.%2.%3.%4.%5.%6."/>
+      <w:lvlJc w:val="left"/>
+      <w:pPr>
+        <w:ind w:left="2736" w:hanging="936"/>
+      </w:pPr>
+      <w:rPr>
+        <w:rFonts w:hint="default"/>
+      </w:rPr>
+    </w:lvl>
+    <w:lvl w:ilvl="6">
+      <w:start w:val="1"/>
+      <w:numFmt w:val="decimal"/>
+      <w:lvlText w:val="%1.%2.%3.%4.%5.%6.%7."/>
+      <w:lvlJc w:val="left"/>
+      <w:pPr>
+        <w:ind w:left="3240" w:hanging="1080"/>
+      </w:pPr>
+      <w:rPr>
+        <w:rFonts w:hint="default"/>
+      </w:rPr>
+    </w:lvl>
+    <w:lvl w:ilvl="7">
+      <w:start w:val="1"/>
+      <w:numFmt w:val="decimal"/>
+      <w:lvlText w:val="%1.%2.%3.%4.%5.%6.%7.%8."/>
+      <w:lvlJc w:val="left"/>
+      <w:pPr>
+        <w:ind w:left="3744" w:hanging="1224"/>
+      </w:pPr>
+      <w:rPr>
+        <w:rFonts w:hint="default"/>
+      </w:rPr>
+    </w:lvl>
+    <w:lvl w:ilvl="8">
+      <w:start w:val="1"/>
+      <w:numFmt w:val="decimal"/>
+      <w:lvlText w:val="%1.%2.%3.%4.%5.%6.%7.%8.%9."/>
+      <w:lvlJc w:val="left"/>
+      <w:pPr>
+        <w:ind w:left="4320" w:hanging="1440"/>
+      </w:pPr>
+      <w:rPr>
+        <w:rFonts w:hint="default"/>
+      </w:rPr>
+    </w:lvl>
+  </w:abstractNum>
+  <w:abstractNum w:abstractNumId="10" w15:restartNumberingAfterBreak="0">
     <w:nsid w:val="54D4111E"/>
     <w:multiLevelType w:val="multilevel"/>
-    <w:tmpl w:val="0409001F"/>
+    <w:tmpl w:val="996EB5D4"/>
     <w:lvl w:ilvl="0">
       <w:start w:val="1"/>
       <w:numFmt w:val="decimal"/>
@@ -8582,6 +10798,9 @@
       <w:pPr>
         <w:ind w:left="360" w:hanging="360"/>
       </w:pPr>
+      <w:rPr>
+        <w:rFonts w:ascii="Arial" w:eastAsia="Times New Roman" w:hAnsi="Arial" w:cs="Arial"/>
+      </w:rPr>
     </w:lvl>
     <w:lvl w:ilvl="1">
       <w:start w:val="1"/>
@@ -8656,7 +10875,7 @@
       </w:pPr>
     </w:lvl>
   </w:abstractNum>
-  <w:abstractNum w:abstractNumId="10" w15:restartNumberingAfterBreak="0">
+  <w:abstractNum w:abstractNumId="11" w15:restartNumberingAfterBreak="0">
     <w:nsid w:val="55A56AA6"/>
     <w:multiLevelType w:val="multilevel"/>
     <w:tmpl w:val="7A86FCD8"/>
@@ -8769,7 +10988,7 @@
       </w:rPr>
     </w:lvl>
   </w:abstractNum>
-  <w:abstractNum w:abstractNumId="11" w15:restartNumberingAfterBreak="0">
+  <w:abstractNum w:abstractNumId="12" w15:restartNumberingAfterBreak="0">
     <w:nsid w:val="5A9E327D"/>
     <w:multiLevelType w:val="hybridMultilevel"/>
     <w:tmpl w:val="32A42894"/>
@@ -8881,7 +11100,7 @@
       </w:rPr>
     </w:lvl>
   </w:abstractNum>
-  <w:abstractNum w:abstractNumId="12" w15:restartNumberingAfterBreak="0">
+  <w:abstractNum w:abstractNumId="13" w15:restartNumberingAfterBreak="0">
     <w:nsid w:val="62C43BC3"/>
     <w:multiLevelType w:val="multilevel"/>
     <w:tmpl w:val="16FC21AA"/>
@@ -8994,7 +11213,7 @@
       </w:rPr>
     </w:lvl>
   </w:abstractNum>
-  <w:abstractNum w:abstractNumId="13" w15:restartNumberingAfterBreak="0">
+  <w:abstractNum w:abstractNumId="14" w15:restartNumberingAfterBreak="0">
     <w:nsid w:val="63E80887"/>
     <w:multiLevelType w:val="hybridMultilevel"/>
     <w:tmpl w:val="B83C567A"/>
@@ -9080,7 +11299,7 @@
       </w:pPr>
     </w:lvl>
   </w:abstractNum>
-  <w:abstractNum w:abstractNumId="14" w15:restartNumberingAfterBreak="0">
+  <w:abstractNum w:abstractNumId="15" w15:restartNumberingAfterBreak="0">
     <w:nsid w:val="63FB5EA6"/>
     <w:multiLevelType w:val="hybridMultilevel"/>
     <w:tmpl w:val="3D74093C"/>
@@ -9169,7 +11388,7 @@
       </w:pPr>
     </w:lvl>
   </w:abstractNum>
-  <w:abstractNum w:abstractNumId="15" w15:restartNumberingAfterBreak="0">
+  <w:abstractNum w:abstractNumId="16" w15:restartNumberingAfterBreak="0">
     <w:nsid w:val="677B1AD9"/>
     <w:multiLevelType w:val="hybridMultilevel"/>
     <w:tmpl w:val="64C67852"/>
@@ -9258,7 +11477,7 @@
       </w:pPr>
     </w:lvl>
   </w:abstractNum>
-  <w:abstractNum w:abstractNumId="16" w15:restartNumberingAfterBreak="0">
+  <w:abstractNum w:abstractNumId="17" w15:restartNumberingAfterBreak="0">
     <w:nsid w:val="74703213"/>
     <w:multiLevelType w:val="multilevel"/>
     <w:tmpl w:val="7A86FCD8"/>
@@ -9373,16 +11592,16 @@
     </w:lvl>
   </w:abstractNum>
   <w:num w:numId="1">
-    <w:abstractNumId w:val="14"/>
+    <w:abstractNumId w:val="15"/>
   </w:num>
   <w:num w:numId="2">
     <w:abstractNumId w:val="4"/>
   </w:num>
   <w:num w:numId="3">
-    <w:abstractNumId w:val="10"/>
+    <w:abstractNumId w:val="11"/>
   </w:num>
   <w:num w:numId="4">
-    <w:abstractNumId w:val="16"/>
+    <w:abstractNumId w:val="17"/>
   </w:num>
   <w:num w:numId="5">
     <w:abstractNumId w:val="5"/>
@@ -9502,19 +11721,19 @@
     <w:abstractNumId w:val="3"/>
   </w:num>
   <w:num w:numId="11">
-    <w:abstractNumId w:val="11"/>
+    <w:abstractNumId w:val="12"/>
   </w:num>
   <w:num w:numId="12">
-    <w:abstractNumId w:val="15"/>
+    <w:abstractNumId w:val="16"/>
   </w:num>
   <w:num w:numId="13">
     <w:abstractNumId w:val="2"/>
   </w:num>
   <w:num w:numId="14">
-    <w:abstractNumId w:val="9"/>
+    <w:abstractNumId w:val="10"/>
   </w:num>
   <w:num w:numId="15">
-    <w:abstractNumId w:val="12"/>
+    <w:abstractNumId w:val="13"/>
   </w:num>
   <w:num w:numId="16">
     <w:abstractNumId w:val="8"/>
@@ -9523,7 +11742,10 @@
     <w:abstractNumId w:val="6"/>
   </w:num>
   <w:num w:numId="18">
-    <w:abstractNumId w:val="13"/>
+    <w:abstractNumId w:val="14"/>
+  </w:num>
+  <w:num w:numId="19">
+    <w:abstractNumId w:val="9"/>
   </w:num>
 </w:numbering>
 </file>

</xml_diff>